<commit_message>
repo organize and update report
</commit_message>
<xml_diff>
--- a/report.docx
+++ b/report.docx
@@ -14,7 +14,19 @@
         <w:rPr>
           <w:kern w:val="48"/>
         </w:rPr>
-        <w:t>Gesture recognizition and haptic feedback: Rock Paper Sciscors Game</w:t>
+        <w:t>Gesture recognizition and haptic feedback: Rock Paper Scis</w:t>
+      </w:r>
+      <w:r>
+        <w:rPr>
+          <w:kern w:val="48"/>
+        </w:rPr>
+        <w:t>s</w:t>
+      </w:r>
+      <w:r>
+        <w:rPr>
+          <w:kern w:val="48"/>
+        </w:rPr>
+        <w:t>ors Game</w:t>
       </w:r>
       <w:r>
         <w:rPr>
@@ -57,17 +69,6 @@
         </w:rPr>
         <w:t xml:space="preserve"> Υπολογιστών</w:t>
       </w:r>
-    </w:p>
-    <w:p>
-      <w:pPr>
-        <w:pStyle w:val="Author"/>
-        <w:spacing w:before="5pt" w:beforeAutospacing="1" w:after="5pt" w:afterAutospacing="1" w:line="6pt" w:lineRule="auto"/>
-        <w:rPr>
-          <w:sz w:val="16"/>
-          <w:szCs w:val="16"/>
-          <w:lang w:val="el-GR"/>
-        </w:rPr>
-      </w:pPr>
     </w:p>
     <w:p>
       <w:pPr>
@@ -386,7 +387,6 @@
         <w:rPr>
           <w:b w:val="0"/>
           <w:bCs w:val="0"/>
-          <w:lang w:val="el-GR"/>
         </w:rPr>
       </w:pPr>
       <w:r>
@@ -459,44 +459,63 @@
           <w:bCs w:val="0"/>
           <w:lang w:val="el-GR"/>
         </w:rPr>
-        <w:t xml:space="preserve">και </w:t>
-      </w:r>
-      <w:proofErr w:type="spellStart"/>
-      <w:r>
+        <w:t>και συνελικτικών νευρωνικών δικτύων και προσφέρομε στον χρήστη απτική ανάδραση, ενημερώνοντας τον για την εξέλιξη του παιχνιδιού.</w:t>
+      </w:r>
+    </w:p>
+    <w:p>
+      <w:pPr>
+        <w:pStyle w:val="Abstract"/>
+        <w:ind w:firstLine="0pt"/>
+        <w:jc w:val="start"/>
         <w:rPr>
           <w:b w:val="0"/>
           <w:bCs w:val="0"/>
-          <w:lang w:val="el-GR"/>
-        </w:rPr>
-        <w:t>συνελικτικών</w:t>
-      </w:r>
-      <w:proofErr w:type="spellEnd"/>
+          <w:sz w:val="16"/>
+          <w:szCs w:val="16"/>
+        </w:rPr>
+      </w:pPr>
+      <w:r>
+        <w:rPr>
+          <w:sz w:val="16"/>
+          <w:szCs w:val="16"/>
+        </w:rPr>
+        <w:t>Git</w:t>
+      </w:r>
+      <w:r>
+        <w:rPr>
+          <w:sz w:val="16"/>
+          <w:szCs w:val="16"/>
+        </w:rPr>
+        <w:t>H</w:t>
+      </w:r>
+      <w:r>
+        <w:rPr>
+          <w:sz w:val="16"/>
+          <w:szCs w:val="16"/>
+        </w:rPr>
+        <w:t>ub Repository</w:t>
+      </w:r>
       <w:r>
         <w:rPr>
           <w:b w:val="0"/>
           <w:bCs w:val="0"/>
-          <w:lang w:val="el-GR"/>
+          <w:sz w:val="16"/>
+          <w:szCs w:val="16"/>
         </w:rPr>
         <w:t xml:space="preserve"> </w:t>
       </w:r>
-      <w:proofErr w:type="spellStart"/>
-      <w:r>
-        <w:rPr>
-          <w:b w:val="0"/>
-          <w:bCs w:val="0"/>
-          <w:lang w:val="el-GR"/>
-        </w:rPr>
-        <w:t>νευρωνικών</w:t>
-      </w:r>
-      <w:proofErr w:type="spellEnd"/>
-      <w:r>
-        <w:rPr>
-          <w:b w:val="0"/>
-          <w:bCs w:val="0"/>
-          <w:lang w:val="el-GR"/>
-        </w:rPr>
-        <w:t xml:space="preserve"> δικτύων και προσφέρομε στον χρήστη απτική ανάδραση, ενημερώνοντας τον για την εξέλιξη του παιχνιδιού.</w:t>
-      </w:r>
+      <w:hyperlink r:id="rId9" w:history="1">
+        <w:r>
+          <w:rPr>
+            <w:rStyle w:val="-"/>
+            <w:b w:val="0"/>
+            <w:bCs w:val="0"/>
+            <w:sz w:val="16"/>
+            <w:szCs w:val="16"/>
+          </w:rPr>
+          <w:t>Rock Paper Scissors Game</w:t>
+        </w:r>
+      </w:hyperlink>
     </w:p>
     <w:p>
       <w:pPr>
@@ -509,72 +528,18 @@
         <w:t>—</w:t>
       </w:r>
       <w:r>
-        <w:t>component</w:t>
-      </w:r>
-      <w:r>
-        <w:t>,</w:t>
-      </w:r>
-      <w:r>
-        <w:t xml:space="preserve"> </w:t>
-      </w:r>
-      <w:r>
-        <w:t>formatting</w:t>
-      </w:r>
-      <w:r>
-        <w:t>,</w:t>
-      </w:r>
-      <w:r>
-        <w:t xml:space="preserve"> </w:t>
-      </w:r>
-      <w:r>
-        <w:t>style</w:t>
-      </w:r>
-      <w:r>
-        <w:t>,</w:t>
-      </w:r>
-      <w:r>
-        <w:t xml:space="preserve"> </w:t>
-      </w:r>
-      <w:r>
-        <w:t>styling</w:t>
-      </w:r>
-      <w:r>
-        <w:t>,</w:t>
-      </w:r>
-      <w:r>
-        <w:t xml:space="preserve"> </w:t>
-      </w:r>
-      <w:r>
-        <w:t>insert</w:t>
-      </w:r>
-      <w:r>
-        <w:t xml:space="preserve"> (</w:t>
-      </w:r>
-      <w:r>
-        <w:rPr>
-          <w:b w:val="0"/>
-        </w:rPr>
-        <w:t>key</w:t>
-      </w:r>
-      <w:r>
-        <w:rPr>
-          <w:b w:val="0"/>
-        </w:rPr>
-        <w:t xml:space="preserve"> </w:t>
-      </w:r>
-      <w:r>
-        <w:rPr>
-          <w:b w:val="0"/>
-        </w:rPr>
-        <w:t>words</w:t>
-      </w:r>
-      <w:r>
-        <w:t>)</w:t>
+        <w:t xml:space="preserve">HCI, Gestures, Gesture Recognition, GUI, </w:t>
+      </w:r>
+      <w:r>
+        <w:t>RPS</w:t>
+      </w:r>
+      <w:r>
+        <w:t>, Artificial Intelligence</w:t>
       </w:r>
     </w:p>
     <w:p>
       <w:pPr>
-        <w:pStyle w:val="Heading1"/>
+        <w:pStyle w:val="1"/>
         <w:numPr>
           <w:ilvl w:val="0"/>
           <w:numId w:val="25"/>
@@ -598,7 +563,7 @@
     </w:p>
     <w:p>
       <w:pPr>
-        <w:pStyle w:val="BodyText"/>
+        <w:pStyle w:val="a3"/>
         <w:ind w:firstLine="0pt"/>
         <w:rPr>
           <w:lang w:val="el-GR"/>
@@ -650,21 +615,7 @@
         <w:rPr>
           <w:lang w:val="el-GR"/>
         </w:rPr>
-        <w:t xml:space="preserve">από τον υπολογιστή μέσω ανάλυσης εικόνας και </w:t>
-      </w:r>
-      <w:proofErr w:type="spellStart"/>
-      <w:r>
-        <w:rPr>
-          <w:lang w:val="el-GR"/>
-        </w:rPr>
-        <w:t>νευρωνικών</w:t>
-      </w:r>
-      <w:proofErr w:type="spellEnd"/>
-      <w:r>
-        <w:rPr>
-          <w:lang w:val="el-GR"/>
-        </w:rPr>
-        <w:t xml:space="preserve"> δικτύων, </w:t>
+        <w:t xml:space="preserve">από τον υπολογιστή μέσω ανάλυσης εικόνας και νευρωνικών δικτύων, </w:t>
       </w:r>
       <w:r>
         <w:rPr>
@@ -723,7 +674,7 @@
     </w:p>
     <w:p>
       <w:pPr>
-        <w:pStyle w:val="BodyText"/>
+        <w:pStyle w:val="a3"/>
         <w:ind w:firstLine="0pt"/>
         <w:rPr>
           <w:lang w:val="el-GR"/>
@@ -880,7 +831,7 @@
                     <pic:cNvPicPr/>
                   </pic:nvPicPr>
                   <pic:blipFill>
-                    <a:blip r:embed="rId9" cstate="print">
+                    <a:blip r:embed="rId10" cstate="print">
                       <a:extLst>
                         <a:ext uri="{28A0092B-C50C-407E-A947-70E740481C1C}">
                           <a14:useLocalDpi xmlns:a14="http://schemas.microsoft.com/office/drawing/2010/main" val="0"/>
@@ -987,7 +938,7 @@
     </w:p>
     <w:p>
       <w:pPr>
-        <w:pStyle w:val="BodyText"/>
+        <w:pStyle w:val="a3"/>
         <w:ind w:firstLine="0pt"/>
         <w:rPr>
           <w:lang w:val="el-GR"/>
@@ -996,7 +947,7 @@
     </w:p>
     <w:p>
       <w:pPr>
-        <w:pStyle w:val="Heading1"/>
+        <w:pStyle w:val="1"/>
         <w:numPr>
           <w:ilvl w:val="0"/>
           <w:numId w:val="25"/>
@@ -1034,156 +985,53 @@
         </w:rPr>
         <w:t xml:space="preserve">Το σύστημα αναγνώρισης χειρονομιών για το παιχνίδι "Πέτρα, Ψαλίδι, Χαρτί" αναπτύχθηκε χρησιμοποιώντας το πακέτο </w:t>
       </w:r>
-      <w:r>
-        <w:fldChar w:fldCharType="begin"/>
-      </w:r>
-      <w:r>
-        <w:instrText>HYPERLINK</w:instrText>
-      </w:r>
-      <w:r>
-        <w:rPr>
-          <w:lang w:val="el-GR"/>
-        </w:rPr>
-        <w:instrText xml:space="preserve"> "</w:instrText>
-      </w:r>
-      <w:r>
-        <w:instrText>https</w:instrText>
-      </w:r>
-      <w:r>
-        <w:rPr>
-          <w:lang w:val="el-GR"/>
-        </w:rPr>
-        <w:instrText>://</w:instrText>
-      </w:r>
-      <w:r>
-        <w:instrText>ai</w:instrText>
-      </w:r>
-      <w:r>
-        <w:rPr>
-          <w:lang w:val="el-GR"/>
-        </w:rPr>
-        <w:instrText>.</w:instrText>
-      </w:r>
-      <w:r>
-        <w:instrText>google</w:instrText>
-      </w:r>
-      <w:r>
-        <w:rPr>
-          <w:lang w:val="el-GR"/>
-        </w:rPr>
-        <w:instrText>.</w:instrText>
-      </w:r>
-      <w:r>
-        <w:instrText>dev</w:instrText>
-      </w:r>
-      <w:r>
-        <w:rPr>
-          <w:lang w:val="el-GR"/>
-        </w:rPr>
-        <w:instrText>/</w:instrText>
-      </w:r>
-      <w:r>
-        <w:instrText>edge</w:instrText>
-      </w:r>
-      <w:r>
-        <w:rPr>
-          <w:lang w:val="el-GR"/>
-        </w:rPr>
-        <w:instrText>/</w:instrText>
-      </w:r>
-      <w:r>
-        <w:instrText>mediapipe</w:instrText>
-      </w:r>
-      <w:r>
-        <w:rPr>
-          <w:lang w:val="el-GR"/>
-        </w:rPr>
-        <w:instrText>/</w:instrText>
-      </w:r>
-      <w:r>
-        <w:instrText>solutions</w:instrText>
-      </w:r>
-      <w:r>
-        <w:rPr>
-          <w:lang w:val="el-GR"/>
-        </w:rPr>
-        <w:instrText>/</w:instrText>
-      </w:r>
-      <w:r>
-        <w:instrText>customization</w:instrText>
-      </w:r>
-      <w:r>
-        <w:rPr>
-          <w:lang w:val="el-GR"/>
-        </w:rPr>
-        <w:instrText>/</w:instrText>
-      </w:r>
-      <w:r>
-        <w:instrText>gesture</w:instrText>
-      </w:r>
-      <w:r>
-        <w:rPr>
-          <w:lang w:val="el-GR"/>
-        </w:rPr>
-        <w:instrText>_</w:instrText>
-      </w:r>
-      <w:r>
-        <w:instrText>recognizer</w:instrText>
-      </w:r>
-      <w:r>
-        <w:rPr>
-          <w:lang w:val="el-GR"/>
-        </w:rPr>
-        <w:instrText>"</w:instrText>
-      </w:r>
-      <w:r>
-        <w:fldChar w:fldCharType="separate"/>
-      </w:r>
-      <w:proofErr w:type="spellStart"/>
-      <w:r>
-        <w:rPr>
-          <w:rStyle w:val="Hyperlink"/>
-        </w:rPr>
-        <w:t>MediaPipe</w:t>
-      </w:r>
-      <w:proofErr w:type="spellEnd"/>
-      <w:r>
-        <w:rPr>
-          <w:rStyle w:val="Hyperlink"/>
-          <w:lang w:val="el-GR"/>
-        </w:rPr>
-        <w:t xml:space="preserve"> </w:t>
-      </w:r>
-      <w:r>
-        <w:rPr>
-          <w:rStyle w:val="Hyperlink"/>
-        </w:rPr>
-        <w:t>Model</w:t>
-      </w:r>
-      <w:r>
-        <w:rPr>
-          <w:rStyle w:val="Hyperlink"/>
-          <w:lang w:val="el-GR"/>
-        </w:rPr>
-        <w:t xml:space="preserve"> </w:t>
-      </w:r>
-      <w:r>
-        <w:rPr>
-          <w:rStyle w:val="Hyperlink"/>
-        </w:rPr>
-        <w:t>Maker</w:t>
-      </w:r>
-      <w:r>
-        <w:rPr>
-          <w:rStyle w:val="Hyperlink"/>
-        </w:rPr>
-        <w:fldChar w:fldCharType="end"/>
-      </w:r>
-      <w:r>
-        <w:rPr>
-          <w:lang w:val="el-GR"/>
-        </w:rPr>
-        <w:t xml:space="preserve">. Αυτή η λύση χαμηλού κώδικα επιτρέπει την αποδοτική προσαρμογή μοντέλων μηχανικής μάθησης για ενσωματωμένες συσκευές. </w:t>
+      <w:hyperlink r:id="rId11" w:history="1">
+        <w:proofErr w:type="spellStart"/>
+        <w:r>
+          <w:rPr>
+            <w:rStyle w:val="-"/>
+          </w:rPr>
+          <w:t>MediaPipe</w:t>
+        </w:r>
+        <w:proofErr w:type="spellEnd"/>
+        <w:r>
+          <w:rPr>
+            <w:rStyle w:val="-"/>
+            <w:lang w:val="el-GR"/>
+          </w:rPr>
+          <w:t xml:space="preserve"> </w:t>
+        </w:r>
+        <w:r>
+          <w:rPr>
+            <w:rStyle w:val="-"/>
+          </w:rPr>
+          <w:t>Model</w:t>
+        </w:r>
+        <w:r>
+          <w:rPr>
+            <w:rStyle w:val="-"/>
+            <w:lang w:val="el-GR"/>
+          </w:rPr>
+          <w:t xml:space="preserve"> </w:t>
+        </w:r>
+        <w:r>
+          <w:rPr>
+            <w:rStyle w:val="-"/>
+          </w:rPr>
+          <w:t>Maker</w:t>
+        </w:r>
+      </w:hyperlink>
+      <w:r>
+        <w:rPr>
+          <w:lang w:val="el-GR"/>
+        </w:rPr>
+        <w:t xml:space="preserve">. Αυτή η λύση χαμηλού </w:t>
+      </w:r>
+      <w:r>
+        <w:rPr>
+          <w:lang w:val="el-GR"/>
+        </w:rPr>
+        <w:t xml:space="preserve">κώδικα επιτρέπει την αποδοτική προσαρμογή μοντέλων μηχανικής μάθησης για ενσωματωμένες συσκευές. </w:t>
       </w:r>
       <w:r>
         <w:rPr>
@@ -1312,7 +1160,7 @@
     </w:p>
     <w:p>
       <w:pPr>
-        <w:pStyle w:val="ListParagraph"/>
+        <w:pStyle w:val="a8"/>
         <w:numPr>
           <w:ilvl w:val="0"/>
           <w:numId w:val="38"/>
@@ -1347,127 +1195,17 @@
         </w:rPr>
         <w:t xml:space="preserve">Το σύνολο δεδομένων αντλήθηκε από το </w:t>
       </w:r>
-      <w:r>
-        <w:fldChar w:fldCharType="begin"/>
-      </w:r>
-      <w:r>
-        <w:instrText>HYPERLINK</w:instrText>
-      </w:r>
-      <w:r>
-        <w:rPr>
-          <w:lang w:val="el-GR"/>
-        </w:rPr>
-        <w:instrText xml:space="preserve"> "</w:instrText>
-      </w:r>
-      <w:r>
-        <w:instrText>https</w:instrText>
-      </w:r>
-      <w:r>
-        <w:rPr>
-          <w:lang w:val="el-GR"/>
-        </w:rPr>
-        <w:instrText>://</w:instrText>
-      </w:r>
-      <w:r>
-        <w:instrText>www</w:instrText>
-      </w:r>
-      <w:r>
-        <w:rPr>
-          <w:lang w:val="el-GR"/>
-        </w:rPr>
-        <w:instrText>.</w:instrText>
-      </w:r>
-      <w:r>
-        <w:instrText>kaggle</w:instrText>
-      </w:r>
-      <w:r>
-        <w:rPr>
-          <w:lang w:val="el-GR"/>
-        </w:rPr>
-        <w:instrText>.</w:instrText>
-      </w:r>
-      <w:r>
-        <w:instrText>com</w:instrText>
-      </w:r>
-      <w:r>
-        <w:rPr>
-          <w:lang w:val="el-GR"/>
-        </w:rPr>
-        <w:instrText>/</w:instrText>
-      </w:r>
-      <w:r>
-        <w:instrText>datasets</w:instrText>
-      </w:r>
-      <w:r>
-        <w:rPr>
-          <w:lang w:val="el-GR"/>
-        </w:rPr>
-        <w:instrText>/</w:instrText>
-      </w:r>
-      <w:r>
-        <w:instrText>innominate</w:instrText>
-      </w:r>
-      <w:r>
-        <w:rPr>
-          <w:lang w:val="el-GR"/>
-        </w:rPr>
-        <w:instrText>817/</w:instrText>
-      </w:r>
-      <w:r>
-        <w:instrText>hagrid</w:instrText>
-      </w:r>
-      <w:r>
-        <w:rPr>
-          <w:lang w:val="el-GR"/>
-        </w:rPr>
-        <w:instrText>-</w:instrText>
-      </w:r>
-      <w:r>
-        <w:instrText>sample</w:instrText>
-      </w:r>
-      <w:r>
-        <w:rPr>
-          <w:lang w:val="el-GR"/>
-        </w:rPr>
-        <w:instrText>-30</w:instrText>
-      </w:r>
-      <w:r>
-        <w:instrText>k</w:instrText>
-      </w:r>
-      <w:r>
-        <w:rPr>
-          <w:lang w:val="el-GR"/>
-        </w:rPr>
-        <w:instrText>-384</w:instrText>
-      </w:r>
-      <w:r>
-        <w:instrText>p</w:instrText>
-      </w:r>
-      <w:r>
-        <w:rPr>
-          <w:lang w:val="el-GR"/>
-        </w:rPr>
-        <w:instrText>"</w:instrText>
-      </w:r>
-      <w:r>
-        <w:fldChar w:fldCharType="separate"/>
-      </w:r>
-      <w:proofErr w:type="spellStart"/>
-      <w:r>
-        <w:rPr>
-          <w:rStyle w:val="Hyperlink"/>
-          <w:lang w:val="el-GR"/>
-        </w:rPr>
-        <w:t>HaGRID</w:t>
-      </w:r>
-      <w:proofErr w:type="spellEnd"/>
-      <w:r>
-        <w:rPr>
-          <w:rStyle w:val="Hyperlink"/>
-          <w:lang w:val="el-GR"/>
-        </w:rPr>
-        <w:fldChar w:fldCharType="end"/>
-      </w:r>
+      <w:hyperlink r:id="rId12" w:history="1">
+        <w:proofErr w:type="spellStart"/>
+        <w:r>
+          <w:rPr>
+            <w:rStyle w:val="-"/>
+            <w:lang w:val="el-GR"/>
+          </w:rPr>
+          <w:t>HaGRID</w:t>
+        </w:r>
+        <w:proofErr w:type="spellEnd"/>
+      </w:hyperlink>
       <w:r>
         <w:rPr>
           <w:lang w:val="el-GR"/>
@@ -1543,7 +1281,7 @@
     </w:p>
     <w:p>
       <w:pPr>
-        <w:pStyle w:val="ListParagraph"/>
+        <w:pStyle w:val="a8"/>
         <w:numPr>
           <w:ilvl w:val="0"/>
           <w:numId w:val="38"/>
@@ -1680,7 +1418,7 @@
     </w:p>
     <w:p>
       <w:pPr>
-        <w:pStyle w:val="ListParagraph"/>
+        <w:pStyle w:val="a8"/>
         <w:numPr>
           <w:ilvl w:val="0"/>
           <w:numId w:val="38"/>
@@ -1809,7 +1547,7 @@
     </w:p>
     <w:p>
       <w:pPr>
-        <w:pStyle w:val="ListParagraph"/>
+        <w:pStyle w:val="a8"/>
         <w:numPr>
           <w:ilvl w:val="0"/>
           <w:numId w:val="44"/>
@@ -1837,7 +1575,7 @@
     </w:p>
     <w:p>
       <w:pPr>
-        <w:pStyle w:val="ListParagraph"/>
+        <w:pStyle w:val="a8"/>
         <w:numPr>
           <w:ilvl w:val="0"/>
           <w:numId w:val="44"/>
@@ -1879,7 +1617,7 @@
     </w:p>
     <w:p>
       <w:pPr>
-        <w:pStyle w:val="ListParagraph"/>
+        <w:pStyle w:val="a8"/>
         <w:numPr>
           <w:ilvl w:val="0"/>
           <w:numId w:val="44"/>
@@ -1936,7 +1674,7 @@
     </w:p>
     <w:p>
       <w:pPr>
-        <w:pStyle w:val="ListParagraph"/>
+        <w:pStyle w:val="a8"/>
         <w:numPr>
           <w:ilvl w:val="0"/>
           <w:numId w:val="38"/>
@@ -2041,7 +1779,14 @@
         <w:rPr>
           <w:lang w:val="el-GR"/>
         </w:rPr>
-        <w:t xml:space="preserve"> παρουσίασε σταθερά καλύτερες επιδόσεις. Το </w:t>
+        <w:t xml:space="preserve"> </w:t>
+      </w:r>
+      <w:r>
+        <w:rPr>
+          <w:lang w:val="el-GR"/>
+        </w:rPr>
+        <w:lastRenderedPageBreak/>
+        <w:t xml:space="preserve">παρουσίασε σταθερά καλύτερες επιδόσεις. Το </w:t>
       </w:r>
       <w:proofErr w:type="spellStart"/>
       <w:r>
@@ -2267,7 +2012,7 @@
     </w:p>
     <w:p>
       <w:pPr>
-        <w:pStyle w:val="Heading1"/>
+        <w:pStyle w:val="1"/>
         <w:numPr>
           <w:ilvl w:val="0"/>
           <w:numId w:val="25"/>
@@ -2303,7 +2048,21 @@
         <w:rPr>
           <w:lang w:val="el-GR"/>
         </w:rPr>
-        <w:t>Η γραφική διεπαφή της εφαρμογής πραγματοποιήθηκε με τη βιβλιο</w:t>
+        <w:t xml:space="preserve">Η γραφική </w:t>
+      </w:r>
+      <w:proofErr w:type="spellStart"/>
+      <w:r>
+        <w:rPr>
+          <w:lang w:val="el-GR"/>
+        </w:rPr>
+        <w:t>διεπαφή</w:t>
+      </w:r>
+      <w:proofErr w:type="spellEnd"/>
+      <w:r>
+        <w:rPr>
+          <w:lang w:val="el-GR"/>
+        </w:rPr>
+        <w:t xml:space="preserve"> της εφαρμογής πραγματοποιήθηκε με τη βιβλιο</w:t>
       </w:r>
       <w:r>
         <w:rPr>
@@ -2401,7 +2160,21 @@
         <w:rPr>
           <w:lang w:val="el-GR"/>
         </w:rPr>
-        <w:t xml:space="preserve"> κύρια διεπαφή, ο</w:t>
+        <w:t xml:space="preserve"> κύρια </w:t>
+      </w:r>
+      <w:proofErr w:type="spellStart"/>
+      <w:r>
+        <w:rPr>
+          <w:lang w:val="el-GR"/>
+        </w:rPr>
+        <w:t>διεπαφή</w:t>
+      </w:r>
+      <w:proofErr w:type="spellEnd"/>
+      <w:r>
+        <w:rPr>
+          <w:lang w:val="el-GR"/>
+        </w:rPr>
+        <w:t>, ο</w:t>
       </w:r>
       <w:r>
         <w:rPr>
@@ -2711,7 +2484,13 @@
         <w:rPr>
           <w:lang w:val="el-GR"/>
         </w:rPr>
-        <w:t>. Ο παίκτης που θα φτάσει πρώτος στο καθορισμένο νικητήριο σκορ κερδίζει το παιχνίδι. Αν ο χρήστης είναι συνδεδεμένος, το παιχνίδι αποθηκεύεται στη βάση</w:t>
+        <w:t xml:space="preserve">. Ο παίκτης που θα φτάσει πρώτος στο καθορισμένο νικητήριο σκορ κερδίζει το παιχνίδι. Αν ο </w:t>
+      </w:r>
+      <w:r>
+        <w:rPr>
+          <w:lang w:val="el-GR"/>
+        </w:rPr>
+        <w:t>χρήστης είναι συνδεδεμένος, το παιχνίδι αποθηκεύεται στη βάση</w:t>
       </w:r>
       <w:r>
         <w:rPr>
@@ -2734,7 +2513,7 @@
     </w:p>
     <w:p>
       <w:pPr>
-        <w:pStyle w:val="Heading1"/>
+        <w:pStyle w:val="1"/>
         <w:numPr>
           <w:ilvl w:val="0"/>
           <w:numId w:val="25"/>
@@ -2781,60 +2560,14 @@
         </w:rPr>
         <w:t>, λαμβάνει μια ειδοποίηση (οπού συνεπάγεται και δόνηση) όπου τον ενημερώνει για το αποτέλεσμα του παιχνιδιού. Αυτή η λειτουργία υλοποιήθηκε βασιζόμενοι σε μια εφαρμογή δημιουργίας αυτοματισμών (</w:t>
       </w:r>
-      <w:r>
-        <w:fldChar w:fldCharType="begin"/>
-      </w:r>
-      <w:r>
-        <w:instrText>HYPERLINK</w:instrText>
-      </w:r>
-      <w:r>
-        <w:rPr>
-          <w:lang w:val="el-GR"/>
-        </w:rPr>
-        <w:instrText xml:space="preserve"> "</w:instrText>
-      </w:r>
-      <w:r>
-        <w:instrText>https</w:instrText>
-      </w:r>
-      <w:r>
-        <w:rPr>
-          <w:lang w:val="el-GR"/>
-        </w:rPr>
-        <w:instrText>://</w:instrText>
-      </w:r>
-      <w:r>
-        <w:instrText>ifttt</w:instrText>
-      </w:r>
-      <w:r>
-        <w:rPr>
-          <w:lang w:val="el-GR"/>
-        </w:rPr>
-        <w:instrText>.</w:instrText>
-      </w:r>
-      <w:r>
-        <w:instrText>com</w:instrText>
-      </w:r>
-      <w:r>
-        <w:rPr>
-          <w:lang w:val="el-GR"/>
-        </w:rPr>
-        <w:instrText>/"</w:instrText>
-      </w:r>
-      <w:r>
-        <w:fldChar w:fldCharType="separate"/>
-      </w:r>
-      <w:r>
-        <w:rPr>
-          <w:rStyle w:val="Hyperlink"/>
-        </w:rPr>
-        <w:t>IFTTT</w:t>
-      </w:r>
-      <w:r>
-        <w:rPr>
-          <w:rStyle w:val="Hyperlink"/>
-        </w:rPr>
-        <w:fldChar w:fldCharType="end"/>
-      </w:r>
+      <w:hyperlink r:id="rId13" w:history="1">
+        <w:r>
+          <w:rPr>
+            <w:rStyle w:val="-"/>
+          </w:rPr>
+          <w:t>IFTTT</w:t>
+        </w:r>
+      </w:hyperlink>
       <w:r>
         <w:rPr>
           <w:lang w:val="el-GR"/>
@@ -2991,7 +2724,7 @@
                     <pic:cNvPicPr/>
                   </pic:nvPicPr>
                   <pic:blipFill>
-                    <a:blip r:embed="rId10"/>
+                    <a:blip r:embed="rId14"/>
                     <a:stretch>
                       <a:fillRect/>
                     </a:stretch>
@@ -3181,7 +2914,7 @@
                     </pic:cNvPicPr>
                   </pic:nvPicPr>
                   <pic:blipFill>
-                    <a:blip r:embed="rId11">
+                    <a:blip r:embed="rId15">
                       <a:extLst>
                         <a:ext uri="{28A0092B-C50C-407E-A947-70E740481C1C}">
                           <a14:useLocalDpi xmlns:a14="http://schemas.microsoft.com/office/drawing/2010/main" val="0"/>
@@ -3215,9 +2948,13 @@
     </w:p>
     <w:p>
       <w:pPr>
-        <w:rPr>
-          <w:lang w:val="el-GR"/>
-        </w:rPr>
+        <w:sectPr>
+          <w:type w:val="continuous"/>
+          <w:pgSz w:w="595.30pt" w:h="841.90pt" w:code="9"/>
+          <w:pgMar w:top="54pt" w:right="45.35pt" w:bottom="72pt" w:left="45.35pt" w:header="36pt" w:footer="36pt" w:gutter="0pt"/>
+          <w:cols w:num="2" w:space="18pt"/>
+          <w:docGrid w:linePitch="360"/>
+        </w:sectPr>
       </w:pPr>
       <w:r>
         <w:rPr>
@@ -3242,7 +2979,7 @@
                     </pic:cNvPicPr>
                   </pic:nvPicPr>
                   <pic:blipFill>
-                    <a:blip r:embed="rId12">
+                    <a:blip r:embed="rId16">
                       <a:extLst>
                         <a:ext uri="{28A0092B-C50C-407E-A947-70E740481C1C}">
                           <a14:useLocalDpi xmlns:a14="http://schemas.microsoft.com/office/drawing/2010/main" val="0"/>
@@ -3276,2879 +3013,8 @@
     </w:p>
     <w:p>
       <w:pPr>
-        <w:pStyle w:val="Heading1"/>
-        <w:numPr>
-          <w:ilvl w:val="0"/>
-          <w:numId w:val="25"/>
-        </w:numPr>
         <w:jc w:val="both"/>
-        <w:rPr>
-          <w:b/>
-          <w:bCs/>
-          <w:sz w:val="18"/>
-          <w:szCs w:val="18"/>
-        </w:rPr>
-      </w:pPr>
-      <w:r>
-        <w:rPr>
-          <w:b/>
-          <w:bCs/>
-          <w:sz w:val="18"/>
-          <w:szCs w:val="18"/>
-          <w:lang w:val="el-GR"/>
-        </w:rPr>
-        <w:t>ΣΥΜΠΕΡΑΣΜΑΤΑ</w:t>
-      </w:r>
-    </w:p>
-    <w:p>
-      <w:pPr>
-        <w:jc w:val="both"/>
-        <w:rPr>
-          <w:lang w:val="el-GR"/>
-        </w:rPr>
-      </w:pPr>
-    </w:p>
-    <w:p>
-      <w:pPr>
-        <w:jc w:val="both"/>
-        <w:rPr>
-          <w:lang w:val="el-GR"/>
-        </w:rPr>
-      </w:pPr>
-    </w:p>
-    <w:p>
-      <w:pPr>
-        <w:rPr>
-          <w:lang w:val="el-GR"/>
-        </w:rPr>
-      </w:pPr>
-    </w:p>
-    <w:p>
-      <w:pPr>
-        <w:pStyle w:val="BodyText"/>
-        <w:ind w:firstLine="0pt"/>
-        <w:rPr>
-          <w:lang w:val="el-GR"/>
-        </w:rPr>
-      </w:pPr>
-    </w:p>
-    <w:p>
-      <w:pPr>
-        <w:rPr>
-          <w:lang w:val="el-GR"/>
-        </w:rPr>
-      </w:pPr>
-    </w:p>
-    <w:p>
-      <w:pPr>
-        <w:rPr>
-          <w:lang w:val="el-GR"/>
-        </w:rPr>
-      </w:pPr>
-    </w:p>
-    <w:p>
-      <w:pPr>
-        <w:jc w:val="both"/>
-        <w:rPr>
-          <w:lang w:val="el-GR"/>
-        </w:rPr>
-      </w:pPr>
-    </w:p>
-    <w:p>
-      <w:pPr>
-        <w:rPr>
-          <w:lang w:val="el-GR"/>
-        </w:rPr>
-      </w:pPr>
-    </w:p>
-    <w:p>
-      <w:pPr>
-        <w:rPr>
-          <w:lang w:val="el-GR"/>
-        </w:rPr>
-      </w:pPr>
-    </w:p>
-    <w:p>
-      <w:pPr>
-        <w:pStyle w:val="Heading5"/>
-        <w:rPr>
-          <w:lang w:val="el-GR"/>
-        </w:rPr>
-      </w:pPr>
-    </w:p>
-    <w:p>
-      <w:pPr>
-        <w:pStyle w:val="Heading5"/>
-        <w:rPr>
-          <w:lang w:val="el-GR"/>
-        </w:rPr>
-      </w:pPr>
-    </w:p>
-    <w:p>
-      <w:pPr>
-        <w:pStyle w:val="Heading5"/>
-        <w:rPr>
-          <w:lang w:val="el-GR"/>
-        </w:rPr>
-      </w:pPr>
-    </w:p>
-    <w:p>
-      <w:pPr>
-        <w:pStyle w:val="Heading5"/>
-        <w:rPr>
-          <w:lang w:val="el-GR"/>
-        </w:rPr>
-      </w:pPr>
-    </w:p>
-    <w:p>
-      <w:pPr>
-        <w:pStyle w:val="Heading5"/>
-        <w:rPr>
-          <w:lang w:val="el-GR"/>
-        </w:rPr>
-      </w:pPr>
-    </w:p>
-    <w:p>
-      <w:pPr>
-        <w:pStyle w:val="Heading5"/>
-        <w:rPr>
-          <w:lang w:val="el-GR"/>
-        </w:rPr>
-      </w:pPr>
-    </w:p>
-    <w:p>
-      <w:pPr>
-        <w:pStyle w:val="Heading5"/>
-        <w:rPr>
-          <w:lang w:val="el-GR"/>
-        </w:rPr>
-      </w:pPr>
-    </w:p>
-    <w:p>
-      <w:pPr>
-        <w:pStyle w:val="Heading5"/>
-        <w:rPr>
-          <w:lang w:val="el-GR"/>
-        </w:rPr>
-      </w:pPr>
-    </w:p>
-    <w:p>
-      <w:pPr>
-        <w:pStyle w:val="Heading5"/>
-        <w:rPr>
-          <w:lang w:val="el-GR"/>
-        </w:rPr>
-      </w:pPr>
-    </w:p>
-    <w:p>
-      <w:pPr>
-        <w:pStyle w:val="Heading5"/>
-        <w:rPr>
-          <w:lang w:val="el-GR"/>
-        </w:rPr>
-      </w:pPr>
-    </w:p>
-    <w:p>
-      <w:pPr>
-        <w:pStyle w:val="Heading5"/>
-        <w:rPr>
-          <w:lang w:val="el-GR"/>
-        </w:rPr>
-      </w:pPr>
-    </w:p>
-    <w:p>
-      <w:pPr>
-        <w:pStyle w:val="Heading5"/>
-        <w:rPr>
-          <w:lang w:val="el-GR"/>
-        </w:rPr>
-      </w:pPr>
-    </w:p>
-    <w:p>
-      <w:pPr>
-        <w:pStyle w:val="Heading5"/>
-        <w:rPr>
-          <w:lang w:val="el-GR"/>
-        </w:rPr>
-      </w:pPr>
-    </w:p>
-    <w:p>
-      <w:pPr>
-        <w:pStyle w:val="Heading5"/>
-        <w:rPr>
-          <w:lang w:val="el-GR"/>
-        </w:rPr>
-      </w:pPr>
-    </w:p>
-    <w:p>
-      <w:pPr>
-        <w:pStyle w:val="Heading5"/>
-        <w:rPr>
-          <w:lang w:val="el-GR"/>
-        </w:rPr>
-      </w:pPr>
-    </w:p>
-    <w:p>
-      <w:pPr>
-        <w:pStyle w:val="Heading5"/>
-        <w:rPr>
-          <w:lang w:val="el-GR"/>
-        </w:rPr>
-      </w:pPr>
-    </w:p>
-    <w:p>
-      <w:pPr>
-        <w:pStyle w:val="Heading5"/>
-        <w:rPr>
-          <w:lang w:val="el-GR"/>
-        </w:rPr>
-      </w:pPr>
-    </w:p>
-    <w:p>
-      <w:pPr>
-        <w:pStyle w:val="Heading5"/>
-        <w:rPr>
-          <w:lang w:val="el-GR"/>
-        </w:rPr>
-      </w:pPr>
-    </w:p>
-    <w:p>
-      <w:pPr>
-        <w:pStyle w:val="Heading5"/>
-        <w:rPr>
-          <w:lang w:val="el-GR"/>
-        </w:rPr>
-      </w:pPr>
-    </w:p>
-    <w:p>
-      <w:pPr>
-        <w:pStyle w:val="Heading5"/>
-        <w:rPr>
-          <w:lang w:val="el-GR"/>
-        </w:rPr>
-      </w:pPr>
-    </w:p>
-    <w:p>
-      <w:pPr>
-        <w:pStyle w:val="Heading5"/>
-        <w:rPr>
-          <w:lang w:val="el-GR"/>
-        </w:rPr>
-      </w:pPr>
-    </w:p>
-    <w:p>
-      <w:pPr>
-        <w:pStyle w:val="Heading5"/>
-        <w:rPr>
-          <w:lang w:val="el-GR"/>
-        </w:rPr>
-      </w:pPr>
-    </w:p>
-    <w:p>
-      <w:pPr>
-        <w:pStyle w:val="Heading5"/>
-        <w:rPr>
-          <w:lang w:val="el-GR"/>
-        </w:rPr>
-      </w:pPr>
-    </w:p>
-    <w:p>
-      <w:pPr>
-        <w:pStyle w:val="Heading5"/>
-        <w:rPr>
-          <w:lang w:val="el-GR"/>
-        </w:rPr>
-      </w:pPr>
-    </w:p>
-    <w:p>
-      <w:pPr>
-        <w:pStyle w:val="Heading5"/>
-        <w:rPr>
-          <w:lang w:val="el-GR"/>
-        </w:rPr>
-      </w:pPr>
-    </w:p>
-    <w:p>
-      <w:pPr>
-        <w:pStyle w:val="Heading5"/>
-        <w:rPr>
-          <w:lang w:val="el-GR"/>
-        </w:rPr>
-      </w:pPr>
-    </w:p>
-    <w:p>
-      <w:pPr>
-        <w:pStyle w:val="Heading5"/>
-        <w:rPr>
-          <w:lang w:val="el-GR"/>
-        </w:rPr>
-      </w:pPr>
-    </w:p>
-    <w:p>
-      <w:pPr>
-        <w:pStyle w:val="Heading5"/>
-      </w:pPr>
-      <w:r>
-        <w:t>References</w:t>
-      </w:r>
-    </w:p>
-    <w:p>
-      <w:pPr>
-        <w:pStyle w:val="BodyText"/>
-      </w:pPr>
-      <w:r>
-        <w:t xml:space="preserve">The </w:t>
-      </w:r>
-      <w:proofErr w:type="spellStart"/>
-      <w:r>
-        <w:t>template</w:t>
-      </w:r>
-      <w:proofErr w:type="spellEnd"/>
-      <w:r>
-        <w:t xml:space="preserve"> </w:t>
-      </w:r>
-      <w:proofErr w:type="spellStart"/>
-      <w:r>
-        <w:t>will</w:t>
-      </w:r>
-      <w:proofErr w:type="spellEnd"/>
-      <w:r>
-        <w:t xml:space="preserve"> </w:t>
-      </w:r>
-      <w:proofErr w:type="spellStart"/>
-      <w:r>
-        <w:t>number</w:t>
-      </w:r>
-      <w:proofErr w:type="spellEnd"/>
-      <w:r>
-        <w:t xml:space="preserve"> </w:t>
-      </w:r>
-      <w:proofErr w:type="spellStart"/>
-      <w:r>
-        <w:t>citations</w:t>
-      </w:r>
-      <w:proofErr w:type="spellEnd"/>
-      <w:r>
-        <w:t xml:space="preserve"> </w:t>
-      </w:r>
-      <w:proofErr w:type="spellStart"/>
-      <w:r>
-        <w:t>consecutively</w:t>
-      </w:r>
-      <w:proofErr w:type="spellEnd"/>
-      <w:r>
-        <w:t xml:space="preserve"> </w:t>
-      </w:r>
-      <w:proofErr w:type="spellStart"/>
-      <w:r>
-        <w:t>within</w:t>
-      </w:r>
-      <w:proofErr w:type="spellEnd"/>
-      <w:r>
-        <w:t xml:space="preserve"> </w:t>
-      </w:r>
-      <w:proofErr w:type="spellStart"/>
-      <w:r>
-        <w:t>brackets</w:t>
-      </w:r>
-      <w:proofErr w:type="spellEnd"/>
-      <w:r>
-        <w:t xml:space="preserve"> [1]. The </w:t>
-      </w:r>
-      <w:proofErr w:type="spellStart"/>
-      <w:r>
-        <w:t>sentence</w:t>
-      </w:r>
-      <w:proofErr w:type="spellEnd"/>
-      <w:r>
-        <w:t xml:space="preserve"> </w:t>
-      </w:r>
-      <w:proofErr w:type="spellStart"/>
-      <w:r>
-        <w:t>punctuation</w:t>
-      </w:r>
-      <w:proofErr w:type="spellEnd"/>
-      <w:r>
-        <w:t xml:space="preserve"> </w:t>
-      </w:r>
-      <w:proofErr w:type="spellStart"/>
-      <w:r>
-        <w:t>follows</w:t>
-      </w:r>
-      <w:proofErr w:type="spellEnd"/>
-      <w:r>
-        <w:t xml:space="preserve"> the </w:t>
-      </w:r>
-      <w:proofErr w:type="spellStart"/>
-      <w:r>
-        <w:t>bracket</w:t>
-      </w:r>
-      <w:proofErr w:type="spellEnd"/>
-      <w:r>
-        <w:t xml:space="preserve"> [2]. </w:t>
-      </w:r>
-      <w:proofErr w:type="spellStart"/>
-      <w:r>
-        <w:t>Refer</w:t>
-      </w:r>
-      <w:proofErr w:type="spellEnd"/>
-      <w:r>
-        <w:t xml:space="preserve"> </w:t>
-      </w:r>
-      <w:proofErr w:type="spellStart"/>
-      <w:r>
-        <w:t>simply</w:t>
-      </w:r>
-      <w:proofErr w:type="spellEnd"/>
-      <w:r>
-        <w:t xml:space="preserve"> </w:t>
-      </w:r>
-      <w:proofErr w:type="spellStart"/>
-      <w:r>
-        <w:t>to</w:t>
-      </w:r>
-      <w:proofErr w:type="spellEnd"/>
-      <w:r>
-        <w:t xml:space="preserve"> the </w:t>
-      </w:r>
-      <w:proofErr w:type="spellStart"/>
-      <w:r>
-        <w:t>reference</w:t>
-      </w:r>
-      <w:proofErr w:type="spellEnd"/>
-      <w:r>
-        <w:t xml:space="preserve"> </w:t>
-      </w:r>
-      <w:proofErr w:type="spellStart"/>
-      <w:r>
-        <w:t>number</w:t>
-      </w:r>
-      <w:proofErr w:type="spellEnd"/>
-      <w:r>
-        <w:t xml:space="preserve">, </w:t>
-      </w:r>
-      <w:proofErr w:type="spellStart"/>
-      <w:r>
-        <w:t>as</w:t>
-      </w:r>
-      <w:proofErr w:type="spellEnd"/>
-      <w:r>
-        <w:t xml:space="preserve"> in [3]—</w:t>
-      </w:r>
-      <w:proofErr w:type="spellStart"/>
-      <w:r>
-        <w:t>do</w:t>
-      </w:r>
-      <w:proofErr w:type="spellEnd"/>
-      <w:r>
-        <w:t xml:space="preserve"> </w:t>
-      </w:r>
-      <w:proofErr w:type="spellStart"/>
-      <w:r>
-        <w:t>not</w:t>
-      </w:r>
-      <w:proofErr w:type="spellEnd"/>
-      <w:r>
-        <w:t xml:space="preserve"> </w:t>
-      </w:r>
-      <w:proofErr w:type="spellStart"/>
-      <w:r>
-        <w:t>use</w:t>
-      </w:r>
-      <w:proofErr w:type="spellEnd"/>
-      <w:r>
-        <w:t xml:space="preserve"> “</w:t>
-      </w:r>
-      <w:proofErr w:type="spellStart"/>
-      <w:r>
-        <w:t>Ref</w:t>
-      </w:r>
-      <w:proofErr w:type="spellEnd"/>
-      <w:r>
-        <w:t xml:space="preserve">. [3]” </w:t>
-      </w:r>
-      <w:proofErr w:type="spellStart"/>
-      <w:r>
-        <w:t>or</w:t>
-      </w:r>
-      <w:proofErr w:type="spellEnd"/>
-      <w:r>
-        <w:t xml:space="preserve"> “</w:t>
-      </w:r>
-      <w:proofErr w:type="spellStart"/>
-      <w:r>
-        <w:t>reference</w:t>
-      </w:r>
-      <w:proofErr w:type="spellEnd"/>
-      <w:r>
-        <w:t xml:space="preserve"> [3]” </w:t>
-      </w:r>
-      <w:proofErr w:type="spellStart"/>
-      <w:r>
-        <w:t>except</w:t>
-      </w:r>
-      <w:proofErr w:type="spellEnd"/>
-      <w:r>
-        <w:t xml:space="preserve"> </w:t>
-      </w:r>
-      <w:proofErr w:type="spellStart"/>
-      <w:r>
-        <w:t>at</w:t>
-      </w:r>
-      <w:proofErr w:type="spellEnd"/>
-      <w:r>
-        <w:t xml:space="preserve"> the </w:t>
-      </w:r>
-      <w:proofErr w:type="spellStart"/>
-      <w:r>
-        <w:t>beginning</w:t>
-      </w:r>
-      <w:proofErr w:type="spellEnd"/>
-      <w:r>
-        <w:t xml:space="preserve"> of a </w:t>
-      </w:r>
-      <w:proofErr w:type="spellStart"/>
-      <w:r>
-        <w:t>sentence</w:t>
-      </w:r>
-      <w:proofErr w:type="spellEnd"/>
-      <w:r>
-        <w:t>: “</w:t>
-      </w:r>
-      <w:proofErr w:type="spellStart"/>
-      <w:r>
-        <w:t>Reference</w:t>
-      </w:r>
-      <w:proofErr w:type="spellEnd"/>
-      <w:r>
-        <w:t xml:space="preserve"> [3] </w:t>
-      </w:r>
-      <w:proofErr w:type="spellStart"/>
-      <w:r>
-        <w:t>was</w:t>
-      </w:r>
-      <w:proofErr w:type="spellEnd"/>
-      <w:r>
-        <w:t xml:space="preserve"> the </w:t>
-      </w:r>
-      <w:proofErr w:type="spellStart"/>
-      <w:r>
-        <w:t>first</w:t>
-      </w:r>
-      <w:proofErr w:type="spellEnd"/>
-      <w:r>
-        <w:rPr>
-          <w:lang w:val="en-US"/>
-        </w:rPr>
-        <w:t xml:space="preserve"> </w:t>
-      </w:r>
-      <w:r>
-        <w:t>...</w:t>
-      </w:r>
-      <w:r>
-        <w:t>”</w:t>
-      </w:r>
-    </w:p>
-    <w:p>
-      <w:pPr>
-        <w:pStyle w:val="BodyText"/>
-      </w:pPr>
-      <w:r>
-        <w:t xml:space="preserve">Number </w:t>
-      </w:r>
-      <w:proofErr w:type="spellStart"/>
-      <w:r>
-        <w:t>footnotes</w:t>
-      </w:r>
-      <w:proofErr w:type="spellEnd"/>
-      <w:r>
-        <w:t xml:space="preserve"> </w:t>
-      </w:r>
-      <w:proofErr w:type="spellStart"/>
-      <w:r>
-        <w:t>separately</w:t>
-      </w:r>
-      <w:proofErr w:type="spellEnd"/>
-      <w:r>
-        <w:t xml:space="preserve"> in </w:t>
-      </w:r>
-      <w:proofErr w:type="spellStart"/>
-      <w:r>
-        <w:t>superscripts</w:t>
-      </w:r>
-      <w:proofErr w:type="spellEnd"/>
-      <w:r>
-        <w:t xml:space="preserve">. </w:t>
-      </w:r>
-      <w:proofErr w:type="spellStart"/>
-      <w:r>
-        <w:t>Place</w:t>
-      </w:r>
-      <w:proofErr w:type="spellEnd"/>
-      <w:r>
-        <w:t xml:space="preserve"> the </w:t>
-      </w:r>
-      <w:proofErr w:type="spellStart"/>
-      <w:r>
-        <w:t>actual</w:t>
-      </w:r>
-      <w:proofErr w:type="spellEnd"/>
-      <w:r>
-        <w:t xml:space="preserve"> </w:t>
-      </w:r>
-      <w:proofErr w:type="spellStart"/>
-      <w:r>
-        <w:t>footnote</w:t>
-      </w:r>
-      <w:proofErr w:type="spellEnd"/>
-      <w:r>
-        <w:t xml:space="preserve"> </w:t>
-      </w:r>
-      <w:proofErr w:type="spellStart"/>
-      <w:r>
-        <w:t>at</w:t>
-      </w:r>
-      <w:proofErr w:type="spellEnd"/>
-      <w:r>
-        <w:t xml:space="preserve"> the </w:t>
-      </w:r>
-      <w:proofErr w:type="spellStart"/>
-      <w:r>
-        <w:t>bottom</w:t>
-      </w:r>
-      <w:proofErr w:type="spellEnd"/>
-      <w:r>
-        <w:t xml:space="preserve"> of the </w:t>
-      </w:r>
-      <w:proofErr w:type="spellStart"/>
-      <w:r>
-        <w:t>column</w:t>
-      </w:r>
-      <w:proofErr w:type="spellEnd"/>
-      <w:r>
-        <w:t xml:space="preserve"> in </w:t>
-      </w:r>
-      <w:proofErr w:type="spellStart"/>
-      <w:r>
-        <w:t>which</w:t>
-      </w:r>
-      <w:proofErr w:type="spellEnd"/>
-      <w:r>
-        <w:t xml:space="preserve"> </w:t>
-      </w:r>
-      <w:proofErr w:type="spellStart"/>
-      <w:r>
-        <w:t>it</w:t>
-      </w:r>
-      <w:proofErr w:type="spellEnd"/>
-      <w:r>
-        <w:t xml:space="preserve"> </w:t>
-      </w:r>
-      <w:proofErr w:type="spellStart"/>
-      <w:r>
-        <w:t>was</w:t>
-      </w:r>
-      <w:proofErr w:type="spellEnd"/>
-      <w:r>
-        <w:t xml:space="preserve"> </w:t>
-      </w:r>
-      <w:proofErr w:type="spellStart"/>
-      <w:r>
-        <w:t>cited</w:t>
-      </w:r>
-      <w:proofErr w:type="spellEnd"/>
-      <w:r>
-        <w:t xml:space="preserve">. </w:t>
-      </w:r>
-      <w:proofErr w:type="spellStart"/>
-      <w:r>
-        <w:t>Do</w:t>
-      </w:r>
-      <w:proofErr w:type="spellEnd"/>
-      <w:r>
-        <w:t xml:space="preserve"> </w:t>
-      </w:r>
-      <w:proofErr w:type="spellStart"/>
-      <w:r>
-        <w:t>not</w:t>
-      </w:r>
-      <w:proofErr w:type="spellEnd"/>
-      <w:r>
-        <w:t xml:space="preserve"> </w:t>
-      </w:r>
-      <w:proofErr w:type="spellStart"/>
-      <w:r>
-        <w:t>put</w:t>
-      </w:r>
-      <w:proofErr w:type="spellEnd"/>
-      <w:r>
-        <w:t xml:space="preserve"> </w:t>
-      </w:r>
-      <w:proofErr w:type="spellStart"/>
-      <w:r>
-        <w:t>footnotes</w:t>
-      </w:r>
-      <w:proofErr w:type="spellEnd"/>
-      <w:r>
-        <w:t xml:space="preserve"> in the</w:t>
-      </w:r>
-      <w:r>
-        <w:rPr>
-          <w:lang w:val="en-US"/>
-        </w:rPr>
-        <w:t xml:space="preserve"> abstract or</w:t>
-      </w:r>
-      <w:r>
-        <w:t xml:space="preserve"> </w:t>
-      </w:r>
-      <w:proofErr w:type="spellStart"/>
-      <w:r>
-        <w:t>reference</w:t>
-      </w:r>
-      <w:proofErr w:type="spellEnd"/>
-      <w:r>
-        <w:t xml:space="preserve"> </w:t>
-      </w:r>
-      <w:proofErr w:type="spellStart"/>
-      <w:r>
-        <w:t>list</w:t>
-      </w:r>
-      <w:proofErr w:type="spellEnd"/>
-      <w:r>
-        <w:t xml:space="preserve">. </w:t>
-      </w:r>
-      <w:proofErr w:type="spellStart"/>
-      <w:r>
-        <w:t>Use</w:t>
-      </w:r>
-      <w:proofErr w:type="spellEnd"/>
-      <w:r>
-        <w:t xml:space="preserve"> </w:t>
-      </w:r>
-      <w:proofErr w:type="spellStart"/>
-      <w:r>
-        <w:t>letters</w:t>
-      </w:r>
-      <w:proofErr w:type="spellEnd"/>
-      <w:r>
-        <w:t xml:space="preserve"> for </w:t>
-      </w:r>
-      <w:proofErr w:type="spellStart"/>
-      <w:r>
-        <w:t>table</w:t>
-      </w:r>
-      <w:proofErr w:type="spellEnd"/>
-      <w:r>
-        <w:t xml:space="preserve"> </w:t>
-      </w:r>
-      <w:proofErr w:type="spellStart"/>
-      <w:r>
-        <w:t>footnotes</w:t>
-      </w:r>
-      <w:proofErr w:type="spellEnd"/>
-      <w:r>
-        <w:t>.</w:t>
-      </w:r>
-    </w:p>
-    <w:p>
-      <w:pPr>
-        <w:pStyle w:val="BodyText"/>
-      </w:pPr>
-      <w:proofErr w:type="spellStart"/>
-      <w:r>
-        <w:t>Unless</w:t>
-      </w:r>
-      <w:proofErr w:type="spellEnd"/>
-      <w:r>
-        <w:t xml:space="preserve"> </w:t>
-      </w:r>
-      <w:proofErr w:type="spellStart"/>
-      <w:r>
-        <w:t>there</w:t>
-      </w:r>
-      <w:proofErr w:type="spellEnd"/>
-      <w:r>
-        <w:t xml:space="preserve"> </w:t>
-      </w:r>
-      <w:proofErr w:type="spellStart"/>
-      <w:r>
-        <w:t>are</w:t>
-      </w:r>
-      <w:proofErr w:type="spellEnd"/>
-      <w:r>
-        <w:t xml:space="preserve"> </w:t>
-      </w:r>
-      <w:proofErr w:type="spellStart"/>
-      <w:r>
-        <w:t>six</w:t>
-      </w:r>
-      <w:proofErr w:type="spellEnd"/>
-      <w:r>
-        <w:t xml:space="preserve"> </w:t>
-      </w:r>
-      <w:proofErr w:type="spellStart"/>
-      <w:r>
-        <w:t>au</w:t>
-      </w:r>
-      <w:r>
-        <w:t>thors</w:t>
-      </w:r>
-      <w:proofErr w:type="spellEnd"/>
-      <w:r>
-        <w:t xml:space="preserve"> </w:t>
-      </w:r>
-      <w:proofErr w:type="spellStart"/>
-      <w:r>
-        <w:t>or</w:t>
-      </w:r>
-      <w:proofErr w:type="spellEnd"/>
-      <w:r>
-        <w:t xml:space="preserve"> </w:t>
-      </w:r>
-      <w:proofErr w:type="spellStart"/>
-      <w:r>
-        <w:t>more</w:t>
-      </w:r>
-      <w:proofErr w:type="spellEnd"/>
-      <w:r>
-        <w:t xml:space="preserve"> </w:t>
-      </w:r>
-      <w:proofErr w:type="spellStart"/>
-      <w:r>
-        <w:t>give</w:t>
-      </w:r>
-      <w:proofErr w:type="spellEnd"/>
-      <w:r>
-        <w:t xml:space="preserve"> </w:t>
-      </w:r>
-      <w:proofErr w:type="spellStart"/>
-      <w:r>
-        <w:t>all</w:t>
-      </w:r>
-      <w:proofErr w:type="spellEnd"/>
-      <w:r>
-        <w:t xml:space="preserve"> </w:t>
-      </w:r>
-      <w:proofErr w:type="spellStart"/>
-      <w:r>
-        <w:t>authors</w:t>
-      </w:r>
-      <w:proofErr w:type="spellEnd"/>
-      <w:r>
-        <w:rPr>
-          <w:lang w:val="en-US"/>
-        </w:rPr>
-        <w:t xml:space="preserve">’ </w:t>
-      </w:r>
-      <w:proofErr w:type="spellStart"/>
-      <w:r>
-        <w:t>names</w:t>
-      </w:r>
-      <w:proofErr w:type="spellEnd"/>
-      <w:r>
-        <w:t xml:space="preserve">; </w:t>
-      </w:r>
-      <w:proofErr w:type="spellStart"/>
-      <w:r>
-        <w:t>do</w:t>
-      </w:r>
-      <w:proofErr w:type="spellEnd"/>
-      <w:r>
-        <w:t xml:space="preserve"> </w:t>
-      </w:r>
-      <w:proofErr w:type="spellStart"/>
-      <w:r>
-        <w:t>not</w:t>
-      </w:r>
-      <w:proofErr w:type="spellEnd"/>
-      <w:r>
-        <w:t xml:space="preserve"> </w:t>
-      </w:r>
-      <w:proofErr w:type="spellStart"/>
-      <w:r>
-        <w:t>use</w:t>
-      </w:r>
-      <w:proofErr w:type="spellEnd"/>
-      <w:r>
-        <w:t xml:space="preserve"> “</w:t>
-      </w:r>
-      <w:proofErr w:type="spellStart"/>
-      <w:r>
-        <w:t>et</w:t>
-      </w:r>
-      <w:proofErr w:type="spellEnd"/>
-      <w:r>
-        <w:t xml:space="preserve"> </w:t>
-      </w:r>
-      <w:proofErr w:type="spellStart"/>
-      <w:r>
-        <w:t>al</w:t>
-      </w:r>
-      <w:proofErr w:type="spellEnd"/>
-      <w:r>
-        <w:t xml:space="preserve">.”. </w:t>
-      </w:r>
-      <w:proofErr w:type="spellStart"/>
-      <w:r>
-        <w:t>Papers</w:t>
-      </w:r>
-      <w:proofErr w:type="spellEnd"/>
-      <w:r>
-        <w:t xml:space="preserve"> </w:t>
-      </w:r>
-      <w:proofErr w:type="spellStart"/>
-      <w:r>
-        <w:t>that</w:t>
-      </w:r>
-      <w:proofErr w:type="spellEnd"/>
-      <w:r>
-        <w:t xml:space="preserve"> </w:t>
-      </w:r>
-      <w:proofErr w:type="spellStart"/>
-      <w:r>
-        <w:t>have</w:t>
-      </w:r>
-      <w:proofErr w:type="spellEnd"/>
-      <w:r>
-        <w:t xml:space="preserve"> </w:t>
-      </w:r>
-      <w:proofErr w:type="spellStart"/>
-      <w:r>
-        <w:t>not</w:t>
-      </w:r>
-      <w:proofErr w:type="spellEnd"/>
-      <w:r>
-        <w:t xml:space="preserve"> </w:t>
-      </w:r>
-      <w:proofErr w:type="spellStart"/>
-      <w:r>
-        <w:t>been</w:t>
-      </w:r>
-      <w:proofErr w:type="spellEnd"/>
-      <w:r>
-        <w:t xml:space="preserve"> </w:t>
-      </w:r>
-      <w:proofErr w:type="spellStart"/>
-      <w:r>
-        <w:t>published</w:t>
-      </w:r>
-      <w:proofErr w:type="spellEnd"/>
-      <w:r>
-        <w:t xml:space="preserve">, </w:t>
-      </w:r>
-      <w:proofErr w:type="spellStart"/>
-      <w:r>
-        <w:t>even</w:t>
-      </w:r>
-      <w:proofErr w:type="spellEnd"/>
-      <w:r>
-        <w:t xml:space="preserve"> </w:t>
-      </w:r>
-      <w:proofErr w:type="spellStart"/>
-      <w:r>
-        <w:t>if</w:t>
-      </w:r>
-      <w:proofErr w:type="spellEnd"/>
-      <w:r>
-        <w:t xml:space="preserve"> </w:t>
-      </w:r>
-      <w:proofErr w:type="spellStart"/>
-      <w:r>
-        <w:t>they</w:t>
-      </w:r>
-      <w:proofErr w:type="spellEnd"/>
-      <w:r>
-        <w:t xml:space="preserve"> </w:t>
-      </w:r>
-      <w:proofErr w:type="spellStart"/>
-      <w:r>
-        <w:t>have</w:t>
-      </w:r>
-      <w:proofErr w:type="spellEnd"/>
-      <w:r>
-        <w:t xml:space="preserve"> </w:t>
-      </w:r>
-      <w:proofErr w:type="spellStart"/>
-      <w:r>
-        <w:t>been</w:t>
-      </w:r>
-      <w:proofErr w:type="spellEnd"/>
-      <w:r>
-        <w:t xml:space="preserve"> </w:t>
-      </w:r>
-      <w:proofErr w:type="spellStart"/>
-      <w:r>
-        <w:t>submitted</w:t>
-      </w:r>
-      <w:proofErr w:type="spellEnd"/>
-      <w:r>
-        <w:t xml:space="preserve"> for </w:t>
-      </w:r>
-      <w:proofErr w:type="spellStart"/>
-      <w:r>
-        <w:t>publication</w:t>
-      </w:r>
-      <w:proofErr w:type="spellEnd"/>
-      <w:r>
-        <w:t xml:space="preserve">, </w:t>
-      </w:r>
-      <w:proofErr w:type="spellStart"/>
-      <w:r>
-        <w:t>should</w:t>
-      </w:r>
-      <w:proofErr w:type="spellEnd"/>
-      <w:r>
-        <w:t xml:space="preserve"> </w:t>
-      </w:r>
-      <w:proofErr w:type="spellStart"/>
-      <w:r>
-        <w:t>be</w:t>
-      </w:r>
-      <w:proofErr w:type="spellEnd"/>
-      <w:r>
-        <w:t xml:space="preserve"> </w:t>
-      </w:r>
-      <w:proofErr w:type="spellStart"/>
-      <w:r>
-        <w:t>cited</w:t>
-      </w:r>
-      <w:proofErr w:type="spellEnd"/>
-      <w:r>
-        <w:t xml:space="preserve"> </w:t>
-      </w:r>
-      <w:proofErr w:type="spellStart"/>
-      <w:r>
-        <w:t>as</w:t>
-      </w:r>
-      <w:proofErr w:type="spellEnd"/>
-      <w:r>
-        <w:t xml:space="preserve"> “</w:t>
-      </w:r>
-      <w:proofErr w:type="spellStart"/>
-      <w:r>
-        <w:t>unpublished</w:t>
-      </w:r>
-      <w:proofErr w:type="spellEnd"/>
-      <w:r>
-        <w:t xml:space="preserve">” [4]. </w:t>
-      </w:r>
-      <w:proofErr w:type="spellStart"/>
-      <w:r>
-        <w:t>Papers</w:t>
-      </w:r>
-      <w:proofErr w:type="spellEnd"/>
-      <w:r>
-        <w:t xml:space="preserve"> </w:t>
-      </w:r>
-      <w:proofErr w:type="spellStart"/>
-      <w:r>
-        <w:t>that</w:t>
-      </w:r>
-      <w:proofErr w:type="spellEnd"/>
-      <w:r>
-        <w:t xml:space="preserve"> </w:t>
-      </w:r>
-      <w:proofErr w:type="spellStart"/>
-      <w:r>
-        <w:t>have</w:t>
-      </w:r>
-      <w:proofErr w:type="spellEnd"/>
-      <w:r>
-        <w:t xml:space="preserve"> </w:t>
-      </w:r>
-      <w:proofErr w:type="spellStart"/>
-      <w:r>
-        <w:t>been</w:t>
-      </w:r>
-      <w:proofErr w:type="spellEnd"/>
-      <w:r>
-        <w:t xml:space="preserve"> </w:t>
-      </w:r>
-      <w:proofErr w:type="spellStart"/>
-      <w:r>
-        <w:t>accepted</w:t>
-      </w:r>
-      <w:proofErr w:type="spellEnd"/>
-      <w:r>
-        <w:t xml:space="preserve"> for </w:t>
-      </w:r>
-      <w:proofErr w:type="spellStart"/>
-      <w:r>
-        <w:t>publication</w:t>
-      </w:r>
-      <w:proofErr w:type="spellEnd"/>
-      <w:r>
-        <w:t xml:space="preserve"> </w:t>
-      </w:r>
-      <w:proofErr w:type="spellStart"/>
-      <w:r>
-        <w:t>should</w:t>
-      </w:r>
-      <w:proofErr w:type="spellEnd"/>
-      <w:r>
-        <w:t xml:space="preserve"> </w:t>
-      </w:r>
-      <w:proofErr w:type="spellStart"/>
-      <w:r>
-        <w:t>be</w:t>
-      </w:r>
-      <w:proofErr w:type="spellEnd"/>
-      <w:r>
-        <w:t xml:space="preserve"> </w:t>
-      </w:r>
-      <w:proofErr w:type="spellStart"/>
-      <w:r>
-        <w:t>cited</w:t>
-      </w:r>
-      <w:proofErr w:type="spellEnd"/>
-      <w:r>
-        <w:t xml:space="preserve"> </w:t>
-      </w:r>
-      <w:proofErr w:type="spellStart"/>
-      <w:r>
-        <w:t>as</w:t>
-      </w:r>
-      <w:proofErr w:type="spellEnd"/>
-      <w:r>
-        <w:t xml:space="preserve"> “in </w:t>
-      </w:r>
-      <w:proofErr w:type="spellStart"/>
-      <w:r>
-        <w:t>press</w:t>
-      </w:r>
-      <w:proofErr w:type="spellEnd"/>
-      <w:r>
-        <w:t xml:space="preserve">” [5]. </w:t>
-      </w:r>
-      <w:proofErr w:type="spellStart"/>
-      <w:r>
-        <w:t>Capitalize</w:t>
-      </w:r>
-      <w:proofErr w:type="spellEnd"/>
-      <w:r>
-        <w:t xml:space="preserve"> </w:t>
-      </w:r>
-      <w:proofErr w:type="spellStart"/>
-      <w:r>
-        <w:t>only</w:t>
-      </w:r>
-      <w:proofErr w:type="spellEnd"/>
-      <w:r>
-        <w:t xml:space="preserve"> the </w:t>
-      </w:r>
-      <w:proofErr w:type="spellStart"/>
-      <w:r>
-        <w:t>first</w:t>
-      </w:r>
-      <w:proofErr w:type="spellEnd"/>
-      <w:r>
-        <w:t xml:space="preserve"> </w:t>
-      </w:r>
-      <w:proofErr w:type="spellStart"/>
-      <w:r>
-        <w:t>word</w:t>
-      </w:r>
-      <w:proofErr w:type="spellEnd"/>
-      <w:r>
-        <w:t xml:space="preserve"> in a </w:t>
-      </w:r>
-      <w:proofErr w:type="spellStart"/>
-      <w:r>
-        <w:t>paper</w:t>
-      </w:r>
-      <w:proofErr w:type="spellEnd"/>
-      <w:r>
-        <w:t xml:space="preserve"> </w:t>
-      </w:r>
-      <w:proofErr w:type="spellStart"/>
-      <w:r>
-        <w:t>title</w:t>
-      </w:r>
-      <w:proofErr w:type="spellEnd"/>
-      <w:r>
-        <w:t xml:space="preserve">, </w:t>
-      </w:r>
-      <w:proofErr w:type="spellStart"/>
-      <w:r>
-        <w:t>except</w:t>
-      </w:r>
-      <w:proofErr w:type="spellEnd"/>
-      <w:r>
-        <w:t xml:space="preserve"> for </w:t>
-      </w:r>
-      <w:proofErr w:type="spellStart"/>
-      <w:r>
-        <w:t>proper</w:t>
-      </w:r>
-      <w:proofErr w:type="spellEnd"/>
-      <w:r>
-        <w:t xml:space="preserve"> </w:t>
-      </w:r>
-      <w:proofErr w:type="spellStart"/>
-      <w:r>
-        <w:t>nouns</w:t>
-      </w:r>
-      <w:proofErr w:type="spellEnd"/>
-      <w:r>
-        <w:t xml:space="preserve"> and </w:t>
-      </w:r>
-      <w:proofErr w:type="spellStart"/>
-      <w:r>
-        <w:t>element</w:t>
-      </w:r>
-      <w:proofErr w:type="spellEnd"/>
-      <w:r>
-        <w:t xml:space="preserve"> </w:t>
-      </w:r>
-      <w:proofErr w:type="spellStart"/>
-      <w:r>
-        <w:t>symbols</w:t>
-      </w:r>
-      <w:proofErr w:type="spellEnd"/>
-      <w:r>
-        <w:t>.</w:t>
-      </w:r>
-    </w:p>
-    <w:p>
-      <w:pPr>
-        <w:pStyle w:val="BodyText"/>
-      </w:pPr>
-      <w:r>
-        <w:t xml:space="preserve">For </w:t>
-      </w:r>
-      <w:proofErr w:type="spellStart"/>
-      <w:r>
-        <w:t>papers</w:t>
-      </w:r>
-      <w:proofErr w:type="spellEnd"/>
-      <w:r>
-        <w:t xml:space="preserve"> </w:t>
-      </w:r>
-      <w:proofErr w:type="spellStart"/>
-      <w:r>
-        <w:t>published</w:t>
-      </w:r>
-      <w:proofErr w:type="spellEnd"/>
-      <w:r>
-        <w:t xml:space="preserve"> in </w:t>
-      </w:r>
-      <w:proofErr w:type="spellStart"/>
-      <w:r>
-        <w:t>translation</w:t>
-      </w:r>
-      <w:proofErr w:type="spellEnd"/>
-      <w:r>
-        <w:t xml:space="preserve"> </w:t>
-      </w:r>
-      <w:proofErr w:type="spellStart"/>
-      <w:r>
-        <w:t>journals</w:t>
-      </w:r>
-      <w:proofErr w:type="spellEnd"/>
-      <w:r>
-        <w:t xml:space="preserve">, </w:t>
-      </w:r>
-      <w:proofErr w:type="spellStart"/>
-      <w:r>
-        <w:t>please</w:t>
-      </w:r>
-      <w:proofErr w:type="spellEnd"/>
-      <w:r>
-        <w:t xml:space="preserve"> </w:t>
-      </w:r>
-      <w:proofErr w:type="spellStart"/>
-      <w:r>
-        <w:t>give</w:t>
-      </w:r>
-      <w:proofErr w:type="spellEnd"/>
-      <w:r>
-        <w:t xml:space="preserve"> the </w:t>
-      </w:r>
-      <w:proofErr w:type="spellStart"/>
-      <w:r>
-        <w:t>English</w:t>
-      </w:r>
-      <w:proofErr w:type="spellEnd"/>
-      <w:r>
-        <w:t xml:space="preserve"> </w:t>
-      </w:r>
-      <w:proofErr w:type="spellStart"/>
-      <w:r>
-        <w:t>citation</w:t>
-      </w:r>
-      <w:proofErr w:type="spellEnd"/>
-      <w:r>
-        <w:t xml:space="preserve"> </w:t>
-      </w:r>
-      <w:proofErr w:type="spellStart"/>
-      <w:r>
-        <w:t>first</w:t>
-      </w:r>
-      <w:proofErr w:type="spellEnd"/>
-      <w:r>
-        <w:t xml:space="preserve">, </w:t>
-      </w:r>
-      <w:proofErr w:type="spellStart"/>
-      <w:r>
-        <w:t>followed</w:t>
-      </w:r>
-      <w:proofErr w:type="spellEnd"/>
-      <w:r>
-        <w:t xml:space="preserve"> </w:t>
-      </w:r>
-      <w:proofErr w:type="spellStart"/>
-      <w:r>
-        <w:t>by</w:t>
-      </w:r>
-      <w:proofErr w:type="spellEnd"/>
-      <w:r>
-        <w:t xml:space="preserve"> the </w:t>
-      </w:r>
-      <w:proofErr w:type="spellStart"/>
-      <w:r>
-        <w:t>original</w:t>
-      </w:r>
-      <w:proofErr w:type="spellEnd"/>
-      <w:r>
-        <w:t xml:space="preserve"> </w:t>
-      </w:r>
-      <w:proofErr w:type="spellStart"/>
-      <w:r>
-        <w:t>foreign-language</w:t>
-      </w:r>
-      <w:proofErr w:type="spellEnd"/>
-      <w:r>
-        <w:t xml:space="preserve"> </w:t>
-      </w:r>
-      <w:proofErr w:type="spellStart"/>
-      <w:r>
-        <w:t>citation</w:t>
-      </w:r>
-      <w:proofErr w:type="spellEnd"/>
-      <w:r>
-        <w:t xml:space="preserve"> [6].</w:t>
-      </w:r>
-    </w:p>
-    <w:p/>
-    <w:p>
-      <w:pPr>
-        <w:pStyle w:val="references"/>
-        <w:ind w:start="17.70pt" w:hanging="17.70pt"/>
-      </w:pPr>
-      <w:r>
-        <w:t xml:space="preserve">G. Eason, B. Noble, and I. N. Sneddon, “On certain integrals of Lipschitz-Hankel type involving products of Bessel functions,” Phil. Trans. Roy. Soc. London, vol. A247, pp. 529–551, April 1955. </w:t>
-      </w:r>
-      <w:r>
-        <w:rPr>
-          <w:i/>
-          <w:iCs/>
-        </w:rPr>
-        <w:t>(references)</w:t>
-      </w:r>
-    </w:p>
-    <w:p>
-      <w:pPr>
-        <w:pStyle w:val="references"/>
-        <w:ind w:start="17.70pt" w:hanging="17.70pt"/>
-      </w:pPr>
-      <w:r>
-        <w:t>J. Clerk Maxwell, A Treatise on Electricity and Magnetism, 3rd ed., vol. 2. Oxford: Clarendon, 1892, pp.68–73.</w:t>
-      </w:r>
-    </w:p>
-    <w:p>
-      <w:pPr>
-        <w:pStyle w:val="references"/>
-        <w:ind w:start="17.70pt" w:hanging="17.70pt"/>
-      </w:pPr>
-      <w:r>
-        <w:t>I. S. Jacobs and C. P. Bean, “Fine particles, thin films and exchange anisotropy,” in Magnetism, vol. III, G. T. Rado and H. Suhl, Eds. New York: Academic, 1963, pp. 271–350.</w:t>
-      </w:r>
-    </w:p>
-    <w:p>
-      <w:pPr>
-        <w:pStyle w:val="references"/>
-        <w:ind w:start="17.70pt" w:hanging="17.70pt"/>
-      </w:pPr>
-      <w:r>
-        <w:t>K. Elissa, “Title of paper if known,” unpublished.</w:t>
-      </w:r>
-    </w:p>
-    <w:p>
-      <w:pPr>
-        <w:pStyle w:val="references"/>
-        <w:ind w:start="17.70pt" w:hanging="17.70pt"/>
-      </w:pPr>
-      <w:r>
-        <w:t>R. Nicole, “Title of paper with only first word capitalized,” J. Name Stand. Abbrev., in press.</w:t>
-      </w:r>
-    </w:p>
-    <w:p>
-      <w:pPr>
-        <w:pStyle w:val="references"/>
-        <w:ind w:start="17.70pt" w:hanging="17.70pt"/>
-      </w:pPr>
-      <w:r>
-        <w:t>Y. Yorozu, M. Hirano, K. Oka, and Y. Tagawa, “Electron spectroscopy studies on magneto-optical media and plastic substrate interface,” IEEE Transl. J. Magn. Japan, vol. 2, pp. 740–741, August 1987 [Digests 9th Annual Conf. Magnetics Japan, p. 301, 1982].</w:t>
-      </w:r>
-    </w:p>
-    <w:p>
-      <w:pPr>
-        <w:pStyle w:val="references"/>
-        <w:ind w:start="17.70pt" w:hanging="17.70pt"/>
-      </w:pPr>
-      <w:r>
-        <w:t>M. Young, The Technical Writer</w:t>
-      </w:r>
-      <w:r>
-        <w:t>’</w:t>
-      </w:r>
-      <w:r>
-        <w:t>s Handbook. Mill Valley, CA: University Science, 1989.</w:t>
-      </w:r>
-    </w:p>
-    <w:p>
-      <w:pPr>
-        <w:pStyle w:val="references"/>
-        <w:ind w:start="17.70pt" w:hanging="17.70pt"/>
-        <w:rPr>
-          <w:rFonts w:ascii="NimbusRomNo9L-Regu" w:eastAsia="NimbusRomNo9L-Regu" w:cs="NimbusRomNo9L-Regu"/>
-        </w:rPr>
-      </w:pPr>
-      <w:r>
-        <w:t xml:space="preserve">K. Eves and J. Valasek, </w:t>
-      </w:r>
-      <w:r>
-        <w:rPr>
-          <w:rFonts w:hint="eastAsia"/>
-        </w:rPr>
-        <w:t>“</w:t>
-      </w:r>
-      <w:r>
-        <w:t>Adaptive control for singularly perturbed systems examples,</w:t>
-      </w:r>
-      <w:r>
-        <w:rPr>
-          <w:rFonts w:hint="eastAsia"/>
-        </w:rPr>
-        <w:t>”</w:t>
-      </w:r>
-      <w:r>
-        <w:t xml:space="preserve"> Code Ocean, Aug. 2023. [Online]. Available: </w:t>
-      </w:r>
-      <w:hyperlink r:id="rId13" w:history="1">
-        <w:r>
-          <w:t>https://codeocean.com/capsule/4989235/tree</w:t>
-        </w:r>
-      </w:hyperlink>
-      <w:r>
-        <w:t xml:space="preserve"> </w:t>
-      </w:r>
-    </w:p>
-    <w:p>
-      <w:pPr>
-        <w:pStyle w:val="references"/>
-        <w:autoSpaceDE w:val="0"/>
-        <w:autoSpaceDN w:val="0"/>
-        <w:adjustRightInd w:val="0"/>
-        <w:ind w:start="17.70pt" w:hanging="17.70pt"/>
-        <w:jc w:val="start"/>
-      </w:pPr>
-      <w:r>
-        <w:t xml:space="preserve">D. P. Kingma and M. Welling, </w:t>
-      </w:r>
-      <w:r>
-        <w:rPr>
-          <w:rFonts w:hint="eastAsia"/>
-        </w:rPr>
-        <w:t>“</w:t>
-      </w:r>
-      <w:r>
-        <w:t>Auto-encoding variational Bayes,</w:t>
-      </w:r>
-      <w:r>
-        <w:rPr>
-          <w:rFonts w:hint="eastAsia"/>
-        </w:rPr>
-        <w:t>”</w:t>
-      </w:r>
-      <w:r>
-        <w:t xml:space="preserve"> 2013, arXiv:1312.6114. [Online]. Available: </w:t>
-      </w:r>
-      <w:hyperlink r:id="rId14" w:history="1">
-        <w:r>
-          <w:t>https://arxiv.org/abs/1312.6114</w:t>
-        </w:r>
-      </w:hyperlink>
-    </w:p>
-    <w:p>
-      <w:pPr>
-        <w:pStyle w:val="references"/>
-        <w:autoSpaceDE w:val="0"/>
-        <w:autoSpaceDN w:val="0"/>
-        <w:adjustRightInd w:val="0"/>
-        <w:ind w:start="17.70pt" w:hanging="17.70pt"/>
-        <w:jc w:val="start"/>
-      </w:pPr>
-      <w:r>
-        <w:t xml:space="preserve">S. Liu, </w:t>
-      </w:r>
-      <w:r>
-        <w:rPr>
-          <w:rFonts w:hint="eastAsia"/>
-        </w:rPr>
-        <w:t>“</w:t>
-      </w:r>
-      <w:r>
-        <w:t>Wi-Fi Energy Detection Testbed (12MTC),</w:t>
-      </w:r>
-      <w:r>
-        <w:rPr>
-          <w:rFonts w:hint="eastAsia"/>
-        </w:rPr>
-        <w:t>”</w:t>
-      </w:r>
-      <w:r>
-        <w:t xml:space="preserve"> 2023, gitHub repository. [Online]. Available: </w:t>
-      </w:r>
-      <w:r>
-        <w:t xml:space="preserve">https://github.com/liustone99/Wi-Fi-Energy-Detection-Testbed-12MTC </w:t>
-      </w:r>
-    </w:p>
-    <w:p>
-      <w:pPr>
-        <w:pStyle w:val="references"/>
-        <w:autoSpaceDE w:val="0"/>
-        <w:autoSpaceDN w:val="0"/>
-        <w:adjustRightInd w:val="0"/>
-        <w:ind w:start="17.70pt" w:hanging="17.70pt"/>
-        <w:jc w:val="start"/>
-      </w:pPr>
-      <w:r>
-        <w:t>“</w:t>
-      </w:r>
-      <w:r>
-        <w:t>Treatment episode data set: discharges (TEDS-D): concatenated, 2006</w:t>
-      </w:r>
-      <w:r>
-        <w:t xml:space="preserve"> </w:t>
-      </w:r>
-      <w:r>
-        <w:t>to 2009.</w:t>
-      </w:r>
-      <w:r>
-        <w:rPr>
-          <w:rFonts w:hint="eastAsia"/>
-        </w:rPr>
-        <w:t>”</w:t>
-      </w:r>
-      <w:r>
-        <w:t xml:space="preserve"> U.S. Department of Health and Human Services, Substance</w:t>
-      </w:r>
-      <w:r>
-        <w:t xml:space="preserve"> </w:t>
-      </w:r>
-      <w:r>
-        <w:t>Abuse and Mental Health Services Administration, Office of Applied Studies, August, 2013, DOI:10.3886/ICPSR30122.v2</w:t>
-      </w:r>
-    </w:p>
-    <w:p>
-      <w:pPr>
-        <w:pStyle w:val="references"/>
-        <w:numPr>
-          <w:ilvl w:val="0"/>
-          <w:numId w:val="0"/>
-        </w:numPr>
-        <w:ind w:start="17.70pt"/>
-      </w:pPr>
-    </w:p>
-    <w:p>
-      <w:pPr>
-        <w:pStyle w:val="references"/>
-        <w:numPr>
-          <w:ilvl w:val="0"/>
-          <w:numId w:val="0"/>
-        </w:numPr>
-        <w:ind w:start="18pt" w:hanging="18pt"/>
-      </w:pPr>
-    </w:p>
-    <w:p>
-      <w:pPr>
-        <w:pStyle w:val="references"/>
-        <w:numPr>
-          <w:ilvl w:val="0"/>
-          <w:numId w:val="0"/>
-        </w:numPr>
-        <w:spacing w:line="12pt" w:lineRule="auto"/>
-        <w:ind w:start="18pt" w:hanging="18pt"/>
-        <w:jc w:val="center"/>
-        <w:rPr>
-          <w:rFonts w:eastAsia="SimSun"/>
-          <w:b/>
-          <w:noProof w:val="0"/>
-          <w:color w:val="FF0000"/>
-          <w:spacing w:val="-1"/>
-          <w:sz w:val="20"/>
-          <w:szCs w:val="20"/>
-          <w:lang w:val="x-none" w:eastAsia="x-none"/>
-        </w:rPr>
-        <w:sectPr>
-          <w:type w:val="continuous"/>
-          <w:pgSz w:w="595.30pt" w:h="841.90pt" w:code="9"/>
-          <w:pgMar w:top="54pt" w:right="45.35pt" w:bottom="72pt" w:left="45.35pt" w:header="36pt" w:footer="36pt" w:gutter="0pt"/>
-          <w:cols w:num="2" w:space="18pt"/>
-          <w:docGrid w:linePitch="360"/>
-        </w:sectPr>
-      </w:pPr>
-      <w:r>
-        <w:rPr>
-          <w:rFonts w:eastAsia="SimSun"/>
-          <w:b/>
-          <w:noProof w:val="0"/>
-          <w:color w:val="FF0000"/>
-          <w:spacing w:val="-1"/>
-          <w:sz w:val="20"/>
-          <w:szCs w:val="20"/>
-          <w:lang w:val="x-none" w:eastAsia="x-none"/>
-        </w:rPr>
-        <w:t xml:space="preserve">IEEE </w:t>
-      </w:r>
-      <w:proofErr w:type="spellStart"/>
-      <w:r>
-        <w:rPr>
-          <w:rFonts w:eastAsia="SimSun"/>
-          <w:b/>
-          <w:noProof w:val="0"/>
-          <w:color w:val="FF0000"/>
-          <w:spacing w:val="-1"/>
-          <w:sz w:val="20"/>
-          <w:szCs w:val="20"/>
-          <w:lang w:val="x-none" w:eastAsia="x-none"/>
-        </w:rPr>
-        <w:t>conference</w:t>
-      </w:r>
-      <w:proofErr w:type="spellEnd"/>
-      <w:r>
-        <w:rPr>
-          <w:rFonts w:eastAsia="SimSun"/>
-          <w:b/>
-          <w:noProof w:val="0"/>
-          <w:color w:val="FF0000"/>
-          <w:spacing w:val="-1"/>
-          <w:sz w:val="20"/>
-          <w:szCs w:val="20"/>
-          <w:lang w:val="x-none" w:eastAsia="x-none"/>
-        </w:rPr>
-        <w:t xml:space="preserve"> </w:t>
-      </w:r>
-      <w:proofErr w:type="spellStart"/>
-      <w:r>
-        <w:rPr>
-          <w:rFonts w:eastAsia="SimSun"/>
-          <w:b/>
-          <w:noProof w:val="0"/>
-          <w:color w:val="FF0000"/>
-          <w:spacing w:val="-1"/>
-          <w:sz w:val="20"/>
-          <w:szCs w:val="20"/>
-          <w:lang w:val="x-none" w:eastAsia="x-none"/>
-        </w:rPr>
-        <w:t>templates</w:t>
-      </w:r>
-      <w:proofErr w:type="spellEnd"/>
-      <w:r>
-        <w:rPr>
-          <w:rFonts w:eastAsia="SimSun"/>
-          <w:b/>
-          <w:noProof w:val="0"/>
-          <w:color w:val="FF0000"/>
-          <w:spacing w:val="-1"/>
-          <w:sz w:val="20"/>
-          <w:szCs w:val="20"/>
-          <w:lang w:val="x-none" w:eastAsia="x-none"/>
-        </w:rPr>
-        <w:t xml:space="preserve"> </w:t>
-      </w:r>
-      <w:proofErr w:type="spellStart"/>
-      <w:r>
-        <w:rPr>
-          <w:rFonts w:eastAsia="SimSun"/>
-          <w:b/>
-          <w:noProof w:val="0"/>
-          <w:color w:val="FF0000"/>
-          <w:spacing w:val="-1"/>
-          <w:sz w:val="20"/>
-          <w:szCs w:val="20"/>
-          <w:lang w:val="x-none" w:eastAsia="x-none"/>
-        </w:rPr>
-        <w:t>contain</w:t>
-      </w:r>
-      <w:proofErr w:type="spellEnd"/>
-      <w:r>
-        <w:rPr>
-          <w:rFonts w:eastAsia="SimSun"/>
-          <w:b/>
-          <w:noProof w:val="0"/>
-          <w:color w:val="FF0000"/>
-          <w:spacing w:val="-1"/>
-          <w:sz w:val="20"/>
-          <w:szCs w:val="20"/>
-          <w:lang w:val="x-none" w:eastAsia="x-none"/>
-        </w:rPr>
-        <w:t xml:space="preserve"> </w:t>
-      </w:r>
-      <w:proofErr w:type="spellStart"/>
-      <w:r>
-        <w:rPr>
-          <w:rFonts w:eastAsia="SimSun"/>
-          <w:b/>
-          <w:noProof w:val="0"/>
-          <w:color w:val="FF0000"/>
-          <w:spacing w:val="-1"/>
-          <w:sz w:val="20"/>
-          <w:szCs w:val="20"/>
-          <w:lang w:val="x-none" w:eastAsia="x-none"/>
-        </w:rPr>
-        <w:t>guidance</w:t>
-      </w:r>
-      <w:proofErr w:type="spellEnd"/>
-      <w:r>
-        <w:rPr>
-          <w:rFonts w:eastAsia="SimSun"/>
-          <w:b/>
-          <w:noProof w:val="0"/>
-          <w:color w:val="FF0000"/>
-          <w:spacing w:val="-1"/>
-          <w:sz w:val="20"/>
-          <w:szCs w:val="20"/>
-          <w:lang w:val="x-none" w:eastAsia="x-none"/>
-        </w:rPr>
-        <w:t xml:space="preserve"> </w:t>
-      </w:r>
-      <w:proofErr w:type="spellStart"/>
-      <w:r>
-        <w:rPr>
-          <w:rFonts w:eastAsia="SimSun"/>
-          <w:b/>
-          <w:noProof w:val="0"/>
-          <w:color w:val="FF0000"/>
-          <w:spacing w:val="-1"/>
-          <w:sz w:val="20"/>
-          <w:szCs w:val="20"/>
-          <w:lang w:val="x-none" w:eastAsia="x-none"/>
-        </w:rPr>
-        <w:t>text</w:t>
-      </w:r>
-      <w:proofErr w:type="spellEnd"/>
-      <w:r>
-        <w:rPr>
-          <w:rFonts w:eastAsia="SimSun"/>
-          <w:b/>
-          <w:noProof w:val="0"/>
-          <w:color w:val="FF0000"/>
-          <w:spacing w:val="-1"/>
-          <w:sz w:val="20"/>
-          <w:szCs w:val="20"/>
-          <w:lang w:val="x-none" w:eastAsia="x-none"/>
-        </w:rPr>
-        <w:t xml:space="preserve"> for </w:t>
-      </w:r>
-      <w:proofErr w:type="spellStart"/>
-      <w:r>
-        <w:rPr>
-          <w:rFonts w:eastAsia="SimSun"/>
-          <w:b/>
-          <w:noProof w:val="0"/>
-          <w:color w:val="FF0000"/>
-          <w:spacing w:val="-1"/>
-          <w:sz w:val="20"/>
-          <w:szCs w:val="20"/>
-          <w:lang w:val="x-none" w:eastAsia="x-none"/>
-        </w:rPr>
-        <w:t>composing</w:t>
-      </w:r>
-      <w:proofErr w:type="spellEnd"/>
-      <w:r>
-        <w:rPr>
-          <w:rFonts w:eastAsia="SimSun"/>
-          <w:b/>
-          <w:noProof w:val="0"/>
-          <w:color w:val="FF0000"/>
-          <w:spacing w:val="-1"/>
-          <w:sz w:val="20"/>
-          <w:szCs w:val="20"/>
-          <w:lang w:val="x-none" w:eastAsia="x-none"/>
-        </w:rPr>
-        <w:t xml:space="preserve"> and </w:t>
-      </w:r>
-      <w:proofErr w:type="spellStart"/>
-      <w:r>
-        <w:rPr>
-          <w:rFonts w:eastAsia="SimSun"/>
-          <w:b/>
-          <w:noProof w:val="0"/>
-          <w:color w:val="FF0000"/>
-          <w:spacing w:val="-1"/>
-          <w:sz w:val="20"/>
-          <w:szCs w:val="20"/>
-          <w:lang w:val="x-none" w:eastAsia="x-none"/>
-        </w:rPr>
-        <w:t>formatting</w:t>
-      </w:r>
-      <w:proofErr w:type="spellEnd"/>
-      <w:r>
-        <w:rPr>
-          <w:rFonts w:eastAsia="SimSun"/>
-          <w:b/>
-          <w:noProof w:val="0"/>
-          <w:color w:val="FF0000"/>
-          <w:spacing w:val="-1"/>
-          <w:sz w:val="20"/>
-          <w:szCs w:val="20"/>
-          <w:lang w:val="x-none" w:eastAsia="x-none"/>
-        </w:rPr>
-        <w:t xml:space="preserve"> </w:t>
-      </w:r>
-      <w:proofErr w:type="spellStart"/>
-      <w:r>
-        <w:rPr>
-          <w:rFonts w:eastAsia="SimSun"/>
-          <w:b/>
-          <w:noProof w:val="0"/>
-          <w:color w:val="FF0000"/>
-          <w:spacing w:val="-1"/>
-          <w:sz w:val="20"/>
-          <w:szCs w:val="20"/>
-          <w:lang w:val="x-none" w:eastAsia="x-none"/>
-        </w:rPr>
-        <w:t>conference</w:t>
-      </w:r>
-      <w:proofErr w:type="spellEnd"/>
-      <w:r>
-        <w:rPr>
-          <w:rFonts w:eastAsia="SimSun"/>
-          <w:b/>
-          <w:noProof w:val="0"/>
-          <w:color w:val="FF0000"/>
-          <w:spacing w:val="-1"/>
-          <w:sz w:val="20"/>
-          <w:szCs w:val="20"/>
-          <w:lang w:val="x-none" w:eastAsia="x-none"/>
-        </w:rPr>
-        <w:t xml:space="preserve"> </w:t>
-      </w:r>
-      <w:proofErr w:type="spellStart"/>
-      <w:r>
-        <w:rPr>
-          <w:rFonts w:eastAsia="SimSun"/>
-          <w:b/>
-          <w:noProof w:val="0"/>
-          <w:color w:val="FF0000"/>
-          <w:spacing w:val="-1"/>
-          <w:sz w:val="20"/>
-          <w:szCs w:val="20"/>
-          <w:lang w:val="x-none" w:eastAsia="x-none"/>
-        </w:rPr>
-        <w:t>papers</w:t>
-      </w:r>
-      <w:proofErr w:type="spellEnd"/>
-      <w:r>
-        <w:rPr>
-          <w:rFonts w:eastAsia="SimSun"/>
-          <w:b/>
-          <w:noProof w:val="0"/>
-          <w:color w:val="FF0000"/>
-          <w:spacing w:val="-1"/>
-          <w:sz w:val="20"/>
-          <w:szCs w:val="20"/>
-          <w:lang w:val="x-none" w:eastAsia="x-none"/>
-        </w:rPr>
-        <w:t xml:space="preserve">. </w:t>
-      </w:r>
-      <w:proofErr w:type="spellStart"/>
-      <w:r>
-        <w:rPr>
-          <w:rFonts w:eastAsia="SimSun"/>
-          <w:b/>
-          <w:noProof w:val="0"/>
-          <w:color w:val="FF0000"/>
-          <w:spacing w:val="-1"/>
-          <w:sz w:val="20"/>
-          <w:szCs w:val="20"/>
-          <w:lang w:val="x-none" w:eastAsia="x-none"/>
-        </w:rPr>
-        <w:t>Please</w:t>
-      </w:r>
-      <w:proofErr w:type="spellEnd"/>
-      <w:r>
-        <w:rPr>
-          <w:rFonts w:eastAsia="SimSun"/>
-          <w:b/>
-          <w:noProof w:val="0"/>
-          <w:color w:val="FF0000"/>
-          <w:spacing w:val="-1"/>
-          <w:sz w:val="20"/>
-          <w:szCs w:val="20"/>
-          <w:lang w:val="x-none" w:eastAsia="x-none"/>
-        </w:rPr>
-        <w:t xml:space="preserve"> </w:t>
-      </w:r>
-      <w:proofErr w:type="spellStart"/>
-      <w:r>
-        <w:rPr>
-          <w:rFonts w:eastAsia="SimSun"/>
-          <w:b/>
-          <w:noProof w:val="0"/>
-          <w:color w:val="FF0000"/>
-          <w:spacing w:val="-1"/>
-          <w:sz w:val="20"/>
-          <w:szCs w:val="20"/>
-          <w:lang w:val="x-none" w:eastAsia="x-none"/>
-        </w:rPr>
-        <w:t>ensure</w:t>
-      </w:r>
-      <w:proofErr w:type="spellEnd"/>
-      <w:r>
-        <w:rPr>
-          <w:rFonts w:eastAsia="SimSun"/>
-          <w:b/>
-          <w:noProof w:val="0"/>
-          <w:color w:val="FF0000"/>
-          <w:spacing w:val="-1"/>
-          <w:sz w:val="20"/>
-          <w:szCs w:val="20"/>
-          <w:lang w:val="x-none" w:eastAsia="x-none"/>
-        </w:rPr>
-        <w:t xml:space="preserve"> </w:t>
-      </w:r>
-      <w:proofErr w:type="spellStart"/>
-      <w:r>
-        <w:rPr>
-          <w:rFonts w:eastAsia="SimSun"/>
-          <w:b/>
-          <w:noProof w:val="0"/>
-          <w:color w:val="FF0000"/>
-          <w:spacing w:val="-1"/>
-          <w:sz w:val="20"/>
-          <w:szCs w:val="20"/>
-          <w:lang w:val="x-none" w:eastAsia="x-none"/>
-        </w:rPr>
-        <w:t>that</w:t>
-      </w:r>
-      <w:proofErr w:type="spellEnd"/>
-      <w:r>
-        <w:rPr>
-          <w:rFonts w:eastAsia="SimSun"/>
-          <w:b/>
-          <w:noProof w:val="0"/>
-          <w:color w:val="FF0000"/>
-          <w:spacing w:val="-1"/>
-          <w:sz w:val="20"/>
-          <w:szCs w:val="20"/>
-          <w:lang w:val="x-none" w:eastAsia="x-none"/>
-        </w:rPr>
-        <w:t xml:space="preserve"> </w:t>
-      </w:r>
-      <w:proofErr w:type="spellStart"/>
-      <w:r>
-        <w:rPr>
-          <w:rFonts w:eastAsia="SimSun"/>
-          <w:b/>
-          <w:noProof w:val="0"/>
-          <w:color w:val="FF0000"/>
-          <w:spacing w:val="-1"/>
-          <w:sz w:val="20"/>
-          <w:szCs w:val="20"/>
-          <w:lang w:val="x-none" w:eastAsia="x-none"/>
-        </w:rPr>
-        <w:t>all</w:t>
-      </w:r>
-      <w:proofErr w:type="spellEnd"/>
-      <w:r>
-        <w:rPr>
-          <w:rFonts w:eastAsia="SimSun"/>
-          <w:b/>
-          <w:noProof w:val="0"/>
-          <w:color w:val="FF0000"/>
-          <w:spacing w:val="-1"/>
-          <w:sz w:val="20"/>
-          <w:szCs w:val="20"/>
-          <w:lang w:val="x-none" w:eastAsia="x-none"/>
-        </w:rPr>
-        <w:t xml:space="preserve"> </w:t>
-      </w:r>
-      <w:proofErr w:type="spellStart"/>
-      <w:r>
-        <w:rPr>
-          <w:rFonts w:eastAsia="SimSun"/>
-          <w:b/>
-          <w:noProof w:val="0"/>
-          <w:color w:val="FF0000"/>
-          <w:spacing w:val="-1"/>
-          <w:sz w:val="20"/>
-          <w:szCs w:val="20"/>
-          <w:lang w:val="x-none" w:eastAsia="x-none"/>
-        </w:rPr>
-        <w:t>template</w:t>
-      </w:r>
-      <w:proofErr w:type="spellEnd"/>
-      <w:r>
-        <w:rPr>
-          <w:rFonts w:eastAsia="SimSun"/>
-          <w:b/>
-          <w:noProof w:val="0"/>
-          <w:color w:val="FF0000"/>
-          <w:spacing w:val="-1"/>
-          <w:sz w:val="20"/>
-          <w:szCs w:val="20"/>
-          <w:lang w:val="x-none" w:eastAsia="x-none"/>
-        </w:rPr>
-        <w:t xml:space="preserve"> </w:t>
-      </w:r>
-      <w:proofErr w:type="spellStart"/>
-      <w:r>
-        <w:rPr>
-          <w:rFonts w:eastAsia="SimSun"/>
-          <w:b/>
-          <w:noProof w:val="0"/>
-          <w:color w:val="FF0000"/>
-          <w:spacing w:val="-1"/>
-          <w:sz w:val="20"/>
-          <w:szCs w:val="20"/>
-          <w:lang w:val="x-none" w:eastAsia="x-none"/>
-        </w:rPr>
-        <w:t>text</w:t>
-      </w:r>
-      <w:proofErr w:type="spellEnd"/>
-      <w:r>
-        <w:rPr>
-          <w:rFonts w:eastAsia="SimSun"/>
-          <w:b/>
-          <w:noProof w:val="0"/>
-          <w:color w:val="FF0000"/>
-          <w:spacing w:val="-1"/>
-          <w:sz w:val="20"/>
-          <w:szCs w:val="20"/>
-          <w:lang w:val="x-none" w:eastAsia="x-none"/>
-        </w:rPr>
-        <w:t xml:space="preserve"> </w:t>
-      </w:r>
-      <w:proofErr w:type="spellStart"/>
-      <w:r>
-        <w:rPr>
-          <w:rFonts w:eastAsia="SimSun"/>
-          <w:b/>
-          <w:noProof w:val="0"/>
-          <w:color w:val="FF0000"/>
-          <w:spacing w:val="-1"/>
-          <w:sz w:val="20"/>
-          <w:szCs w:val="20"/>
-          <w:lang w:val="x-none" w:eastAsia="x-none"/>
-        </w:rPr>
-        <w:t>is</w:t>
-      </w:r>
-      <w:proofErr w:type="spellEnd"/>
-      <w:r>
-        <w:rPr>
-          <w:rFonts w:eastAsia="SimSun"/>
-          <w:b/>
-          <w:noProof w:val="0"/>
-          <w:color w:val="FF0000"/>
-          <w:spacing w:val="-1"/>
-          <w:sz w:val="20"/>
-          <w:szCs w:val="20"/>
-          <w:lang w:val="x-none" w:eastAsia="x-none"/>
-        </w:rPr>
-        <w:t xml:space="preserve"> </w:t>
-      </w:r>
-      <w:proofErr w:type="spellStart"/>
-      <w:r>
-        <w:rPr>
-          <w:rFonts w:eastAsia="SimSun"/>
-          <w:b/>
-          <w:noProof w:val="0"/>
-          <w:color w:val="FF0000"/>
-          <w:spacing w:val="-1"/>
-          <w:sz w:val="20"/>
-          <w:szCs w:val="20"/>
-          <w:lang w:val="x-none" w:eastAsia="x-none"/>
-        </w:rPr>
-        <w:t>removed</w:t>
-      </w:r>
-      <w:proofErr w:type="spellEnd"/>
-      <w:r>
-        <w:rPr>
-          <w:rFonts w:eastAsia="SimSun"/>
-          <w:b/>
-          <w:noProof w:val="0"/>
-          <w:color w:val="FF0000"/>
-          <w:spacing w:val="-1"/>
-          <w:sz w:val="20"/>
-          <w:szCs w:val="20"/>
-          <w:lang w:val="x-none" w:eastAsia="x-none"/>
-        </w:rPr>
-        <w:t xml:space="preserve"> </w:t>
-      </w:r>
-      <w:proofErr w:type="spellStart"/>
-      <w:r>
-        <w:rPr>
-          <w:rFonts w:eastAsia="SimSun"/>
-          <w:b/>
-          <w:noProof w:val="0"/>
-          <w:color w:val="FF0000"/>
-          <w:spacing w:val="-1"/>
-          <w:sz w:val="20"/>
-          <w:szCs w:val="20"/>
-          <w:lang w:val="x-none" w:eastAsia="x-none"/>
-        </w:rPr>
-        <w:t>from</w:t>
-      </w:r>
-      <w:proofErr w:type="spellEnd"/>
-      <w:r>
-        <w:rPr>
-          <w:rFonts w:eastAsia="SimSun"/>
-          <w:b/>
-          <w:noProof w:val="0"/>
-          <w:color w:val="FF0000"/>
-          <w:spacing w:val="-1"/>
-          <w:sz w:val="20"/>
-          <w:szCs w:val="20"/>
-          <w:lang w:val="x-none" w:eastAsia="x-none"/>
-        </w:rPr>
-        <w:t xml:space="preserve"> </w:t>
-      </w:r>
-      <w:proofErr w:type="spellStart"/>
-      <w:r>
-        <w:rPr>
-          <w:rFonts w:eastAsia="SimSun"/>
-          <w:b/>
-          <w:noProof w:val="0"/>
-          <w:color w:val="FF0000"/>
-          <w:spacing w:val="-1"/>
-          <w:sz w:val="20"/>
-          <w:szCs w:val="20"/>
-          <w:lang w:val="x-none" w:eastAsia="x-none"/>
-        </w:rPr>
-        <w:t>your</w:t>
-      </w:r>
-      <w:proofErr w:type="spellEnd"/>
-      <w:r>
-        <w:rPr>
-          <w:rFonts w:eastAsia="SimSun"/>
-          <w:b/>
-          <w:noProof w:val="0"/>
-          <w:color w:val="FF0000"/>
-          <w:spacing w:val="-1"/>
-          <w:sz w:val="20"/>
-          <w:szCs w:val="20"/>
-          <w:lang w:val="x-none" w:eastAsia="x-none"/>
-        </w:rPr>
-        <w:t xml:space="preserve"> </w:t>
-      </w:r>
-      <w:proofErr w:type="spellStart"/>
-      <w:r>
-        <w:rPr>
-          <w:rFonts w:eastAsia="SimSun"/>
-          <w:b/>
-          <w:noProof w:val="0"/>
-          <w:color w:val="FF0000"/>
-          <w:spacing w:val="-1"/>
-          <w:sz w:val="20"/>
-          <w:szCs w:val="20"/>
-          <w:lang w:val="x-none" w:eastAsia="x-none"/>
-        </w:rPr>
-        <w:t>conference</w:t>
-      </w:r>
-      <w:proofErr w:type="spellEnd"/>
-      <w:r>
-        <w:rPr>
-          <w:rFonts w:eastAsia="SimSun"/>
-          <w:b/>
-          <w:noProof w:val="0"/>
-          <w:color w:val="FF0000"/>
-          <w:spacing w:val="-1"/>
-          <w:sz w:val="20"/>
-          <w:szCs w:val="20"/>
-          <w:lang w:val="x-none" w:eastAsia="x-none"/>
-        </w:rPr>
-        <w:t xml:space="preserve"> </w:t>
-      </w:r>
-      <w:proofErr w:type="spellStart"/>
-      <w:r>
-        <w:rPr>
-          <w:rFonts w:eastAsia="SimSun"/>
-          <w:b/>
-          <w:noProof w:val="0"/>
-          <w:color w:val="FF0000"/>
-          <w:spacing w:val="-1"/>
-          <w:sz w:val="20"/>
-          <w:szCs w:val="20"/>
-          <w:lang w:val="x-none" w:eastAsia="x-none"/>
-        </w:rPr>
-        <w:t>paper</w:t>
-      </w:r>
-      <w:proofErr w:type="spellEnd"/>
-      <w:r>
-        <w:rPr>
-          <w:rFonts w:eastAsia="SimSun"/>
-          <w:b/>
-          <w:noProof w:val="0"/>
-          <w:color w:val="FF0000"/>
-          <w:spacing w:val="-1"/>
-          <w:sz w:val="20"/>
-          <w:szCs w:val="20"/>
-          <w:lang w:val="x-none" w:eastAsia="x-none"/>
-        </w:rPr>
-        <w:t xml:space="preserve"> </w:t>
-      </w:r>
-      <w:proofErr w:type="spellStart"/>
-      <w:r>
-        <w:rPr>
-          <w:rFonts w:eastAsia="SimSun"/>
-          <w:b/>
-          <w:noProof w:val="0"/>
-          <w:color w:val="FF0000"/>
-          <w:spacing w:val="-1"/>
-          <w:sz w:val="20"/>
-          <w:szCs w:val="20"/>
-          <w:lang w:val="x-none" w:eastAsia="x-none"/>
-        </w:rPr>
-        <w:t>prior</w:t>
-      </w:r>
-      <w:proofErr w:type="spellEnd"/>
-      <w:r>
-        <w:rPr>
-          <w:rFonts w:eastAsia="SimSun"/>
-          <w:b/>
-          <w:noProof w:val="0"/>
-          <w:color w:val="FF0000"/>
-          <w:spacing w:val="-1"/>
-          <w:sz w:val="20"/>
-          <w:szCs w:val="20"/>
-          <w:lang w:val="x-none" w:eastAsia="x-none"/>
-        </w:rPr>
-        <w:t xml:space="preserve"> </w:t>
-      </w:r>
-      <w:proofErr w:type="spellStart"/>
-      <w:r>
-        <w:rPr>
-          <w:rFonts w:eastAsia="SimSun"/>
-          <w:b/>
-          <w:noProof w:val="0"/>
-          <w:color w:val="FF0000"/>
-          <w:spacing w:val="-1"/>
-          <w:sz w:val="20"/>
-          <w:szCs w:val="20"/>
-          <w:lang w:val="x-none" w:eastAsia="x-none"/>
-        </w:rPr>
-        <w:t>to</w:t>
-      </w:r>
-      <w:proofErr w:type="spellEnd"/>
-      <w:r>
-        <w:rPr>
-          <w:rFonts w:eastAsia="SimSun"/>
-          <w:b/>
-          <w:noProof w:val="0"/>
-          <w:color w:val="FF0000"/>
-          <w:spacing w:val="-1"/>
-          <w:sz w:val="20"/>
-          <w:szCs w:val="20"/>
-          <w:lang w:val="x-none" w:eastAsia="x-none"/>
-        </w:rPr>
-        <w:t xml:space="preserve"> </w:t>
-      </w:r>
-      <w:proofErr w:type="spellStart"/>
-      <w:r>
-        <w:rPr>
-          <w:rFonts w:eastAsia="SimSun"/>
-          <w:b/>
-          <w:noProof w:val="0"/>
-          <w:color w:val="FF0000"/>
-          <w:spacing w:val="-1"/>
-          <w:sz w:val="20"/>
-          <w:szCs w:val="20"/>
-          <w:lang w:val="x-none" w:eastAsia="x-none"/>
-        </w:rPr>
-        <w:t>submission</w:t>
-      </w:r>
-      <w:proofErr w:type="spellEnd"/>
-      <w:r>
-        <w:rPr>
-          <w:rFonts w:eastAsia="SimSun"/>
-          <w:b/>
-          <w:noProof w:val="0"/>
-          <w:color w:val="FF0000"/>
-          <w:spacing w:val="-1"/>
-          <w:sz w:val="20"/>
-          <w:szCs w:val="20"/>
-          <w:lang w:val="x-none" w:eastAsia="x-none"/>
-        </w:rPr>
-        <w:t xml:space="preserve"> </w:t>
-      </w:r>
-      <w:proofErr w:type="spellStart"/>
-      <w:r>
-        <w:rPr>
-          <w:rFonts w:eastAsia="SimSun"/>
-          <w:b/>
-          <w:noProof w:val="0"/>
-          <w:color w:val="FF0000"/>
-          <w:spacing w:val="-1"/>
-          <w:sz w:val="20"/>
-          <w:szCs w:val="20"/>
-          <w:lang w:val="x-none" w:eastAsia="x-none"/>
-        </w:rPr>
-        <w:t>to</w:t>
-      </w:r>
-      <w:proofErr w:type="spellEnd"/>
-      <w:r>
-        <w:rPr>
-          <w:rFonts w:eastAsia="SimSun"/>
-          <w:b/>
-          <w:noProof w:val="0"/>
-          <w:color w:val="FF0000"/>
-          <w:spacing w:val="-1"/>
-          <w:sz w:val="20"/>
-          <w:szCs w:val="20"/>
-          <w:lang w:val="x-none" w:eastAsia="x-none"/>
-        </w:rPr>
-        <w:t xml:space="preserve"> the </w:t>
-      </w:r>
-      <w:proofErr w:type="spellStart"/>
-      <w:r>
-        <w:rPr>
-          <w:rFonts w:eastAsia="SimSun"/>
-          <w:b/>
-          <w:noProof w:val="0"/>
-          <w:color w:val="FF0000"/>
-          <w:spacing w:val="-1"/>
-          <w:sz w:val="20"/>
-          <w:szCs w:val="20"/>
-          <w:lang w:val="x-none" w:eastAsia="x-none"/>
-        </w:rPr>
-        <w:t>conference</w:t>
-      </w:r>
-      <w:proofErr w:type="spellEnd"/>
-      <w:r>
-        <w:rPr>
-          <w:rFonts w:eastAsia="SimSun"/>
-          <w:b/>
-          <w:noProof w:val="0"/>
-          <w:color w:val="FF0000"/>
-          <w:spacing w:val="-1"/>
-          <w:sz w:val="20"/>
-          <w:szCs w:val="20"/>
-          <w:lang w:val="x-none" w:eastAsia="x-none"/>
-        </w:rPr>
-        <w:t xml:space="preserve">. </w:t>
-      </w:r>
-      <w:proofErr w:type="spellStart"/>
-      <w:r>
-        <w:rPr>
-          <w:rFonts w:eastAsia="SimSun"/>
-          <w:b/>
-          <w:noProof w:val="0"/>
-          <w:color w:val="FF0000"/>
-          <w:spacing w:val="-1"/>
-          <w:sz w:val="20"/>
-          <w:szCs w:val="20"/>
-          <w:lang w:val="x-none" w:eastAsia="x-none"/>
-        </w:rPr>
-        <w:t>Failure</w:t>
-      </w:r>
-      <w:proofErr w:type="spellEnd"/>
-      <w:r>
-        <w:rPr>
-          <w:rFonts w:eastAsia="SimSun"/>
-          <w:b/>
-          <w:noProof w:val="0"/>
-          <w:color w:val="FF0000"/>
-          <w:spacing w:val="-1"/>
-          <w:sz w:val="20"/>
-          <w:szCs w:val="20"/>
-          <w:lang w:val="x-none" w:eastAsia="x-none"/>
-        </w:rPr>
-        <w:t xml:space="preserve"> </w:t>
-      </w:r>
-      <w:proofErr w:type="spellStart"/>
-      <w:r>
-        <w:rPr>
-          <w:rFonts w:eastAsia="SimSun"/>
-          <w:b/>
-          <w:noProof w:val="0"/>
-          <w:color w:val="FF0000"/>
-          <w:spacing w:val="-1"/>
-          <w:sz w:val="20"/>
-          <w:szCs w:val="20"/>
-          <w:lang w:val="x-none" w:eastAsia="x-none"/>
-        </w:rPr>
-        <w:t>to</w:t>
-      </w:r>
-      <w:proofErr w:type="spellEnd"/>
-      <w:r>
-        <w:rPr>
-          <w:rFonts w:eastAsia="SimSun"/>
-          <w:b/>
-          <w:noProof w:val="0"/>
-          <w:color w:val="FF0000"/>
-          <w:spacing w:val="-1"/>
-          <w:sz w:val="20"/>
-          <w:szCs w:val="20"/>
-          <w:lang w:val="x-none" w:eastAsia="x-none"/>
-        </w:rPr>
-        <w:t xml:space="preserve"> </w:t>
-      </w:r>
-      <w:proofErr w:type="spellStart"/>
-      <w:r>
-        <w:rPr>
-          <w:rFonts w:eastAsia="SimSun"/>
-          <w:b/>
-          <w:noProof w:val="0"/>
-          <w:color w:val="FF0000"/>
-          <w:spacing w:val="-1"/>
-          <w:sz w:val="20"/>
-          <w:szCs w:val="20"/>
-          <w:lang w:val="x-none" w:eastAsia="x-none"/>
-        </w:rPr>
-        <w:t>remove</w:t>
-      </w:r>
-      <w:proofErr w:type="spellEnd"/>
-      <w:r>
-        <w:rPr>
-          <w:rFonts w:eastAsia="SimSun"/>
-          <w:b/>
-          <w:noProof w:val="0"/>
-          <w:color w:val="FF0000"/>
-          <w:spacing w:val="-1"/>
-          <w:sz w:val="20"/>
-          <w:szCs w:val="20"/>
-          <w:lang w:val="x-none" w:eastAsia="x-none"/>
-        </w:rPr>
-        <w:t xml:space="preserve"> </w:t>
-      </w:r>
-      <w:proofErr w:type="spellStart"/>
-      <w:r>
-        <w:rPr>
-          <w:rFonts w:eastAsia="SimSun"/>
-          <w:b/>
-          <w:noProof w:val="0"/>
-          <w:color w:val="FF0000"/>
-          <w:spacing w:val="-1"/>
-          <w:sz w:val="20"/>
-          <w:szCs w:val="20"/>
-          <w:lang w:val="x-none" w:eastAsia="x-none"/>
-        </w:rPr>
-        <w:t>template</w:t>
-      </w:r>
-      <w:proofErr w:type="spellEnd"/>
-      <w:r>
-        <w:rPr>
-          <w:rFonts w:eastAsia="SimSun"/>
-          <w:b/>
-          <w:noProof w:val="0"/>
-          <w:color w:val="FF0000"/>
-          <w:spacing w:val="-1"/>
-          <w:sz w:val="20"/>
-          <w:szCs w:val="20"/>
-          <w:lang w:val="x-none" w:eastAsia="x-none"/>
-        </w:rPr>
-        <w:t xml:space="preserve"> </w:t>
-      </w:r>
-      <w:proofErr w:type="spellStart"/>
-      <w:r>
-        <w:rPr>
-          <w:rFonts w:eastAsia="SimSun"/>
-          <w:b/>
-          <w:noProof w:val="0"/>
-          <w:color w:val="FF0000"/>
-          <w:spacing w:val="-1"/>
-          <w:sz w:val="20"/>
-          <w:szCs w:val="20"/>
-          <w:lang w:val="x-none" w:eastAsia="x-none"/>
-        </w:rPr>
-        <w:t>text</w:t>
-      </w:r>
-      <w:proofErr w:type="spellEnd"/>
-      <w:r>
-        <w:rPr>
-          <w:rFonts w:eastAsia="SimSun"/>
-          <w:b/>
-          <w:noProof w:val="0"/>
-          <w:color w:val="FF0000"/>
-          <w:spacing w:val="-1"/>
-          <w:sz w:val="20"/>
-          <w:szCs w:val="20"/>
-          <w:lang w:val="x-none" w:eastAsia="x-none"/>
-        </w:rPr>
-        <w:t xml:space="preserve"> </w:t>
-      </w:r>
-      <w:proofErr w:type="spellStart"/>
-      <w:r>
-        <w:rPr>
-          <w:rFonts w:eastAsia="SimSun"/>
-          <w:b/>
-          <w:noProof w:val="0"/>
-          <w:color w:val="FF0000"/>
-          <w:spacing w:val="-1"/>
-          <w:sz w:val="20"/>
-          <w:szCs w:val="20"/>
-          <w:lang w:val="x-none" w:eastAsia="x-none"/>
-        </w:rPr>
-        <w:t>from</w:t>
-      </w:r>
-      <w:proofErr w:type="spellEnd"/>
-      <w:r>
-        <w:rPr>
-          <w:rFonts w:eastAsia="SimSun"/>
-          <w:b/>
-          <w:noProof w:val="0"/>
-          <w:color w:val="FF0000"/>
-          <w:spacing w:val="-1"/>
-          <w:sz w:val="20"/>
-          <w:szCs w:val="20"/>
-          <w:lang w:val="x-none" w:eastAsia="x-none"/>
-        </w:rPr>
-        <w:t xml:space="preserve"> </w:t>
-      </w:r>
-      <w:proofErr w:type="spellStart"/>
-      <w:r>
-        <w:rPr>
-          <w:rFonts w:eastAsia="SimSun"/>
-          <w:b/>
-          <w:noProof w:val="0"/>
-          <w:color w:val="FF0000"/>
-          <w:spacing w:val="-1"/>
-          <w:sz w:val="20"/>
-          <w:szCs w:val="20"/>
-          <w:lang w:val="x-none" w:eastAsia="x-none"/>
-        </w:rPr>
-        <w:t>your</w:t>
-      </w:r>
-      <w:proofErr w:type="spellEnd"/>
-      <w:r>
-        <w:rPr>
-          <w:rFonts w:eastAsia="SimSun"/>
-          <w:b/>
-          <w:noProof w:val="0"/>
-          <w:color w:val="FF0000"/>
-          <w:spacing w:val="-1"/>
-          <w:sz w:val="20"/>
-          <w:szCs w:val="20"/>
-          <w:lang w:val="x-none" w:eastAsia="x-none"/>
-        </w:rPr>
-        <w:t xml:space="preserve"> </w:t>
-      </w:r>
-      <w:proofErr w:type="spellStart"/>
-      <w:r>
-        <w:rPr>
-          <w:rFonts w:eastAsia="SimSun"/>
-          <w:b/>
-          <w:noProof w:val="0"/>
-          <w:color w:val="FF0000"/>
-          <w:spacing w:val="-1"/>
-          <w:sz w:val="20"/>
-          <w:szCs w:val="20"/>
-          <w:lang w:val="x-none" w:eastAsia="x-none"/>
-        </w:rPr>
-        <w:t>paper</w:t>
-      </w:r>
-      <w:proofErr w:type="spellEnd"/>
-      <w:r>
-        <w:rPr>
-          <w:rFonts w:eastAsia="SimSun"/>
-          <w:b/>
-          <w:noProof w:val="0"/>
-          <w:color w:val="FF0000"/>
-          <w:spacing w:val="-1"/>
-          <w:sz w:val="20"/>
-          <w:szCs w:val="20"/>
-          <w:lang w:val="x-none" w:eastAsia="x-none"/>
-        </w:rPr>
-        <w:t xml:space="preserve"> </w:t>
-      </w:r>
-      <w:r>
-        <w:rPr>
-          <w:rFonts w:eastAsia="SimSun"/>
-          <w:b/>
-          <w:noProof w:val="0"/>
-          <w:color w:val="FF0000"/>
-          <w:spacing w:val="-1"/>
-          <w:sz w:val="20"/>
-          <w:szCs w:val="20"/>
-          <w:lang w:eastAsia="x-none"/>
-        </w:rPr>
-        <w:t>may</w:t>
-      </w:r>
-      <w:r>
-        <w:rPr>
-          <w:rFonts w:eastAsia="SimSun"/>
-          <w:b/>
-          <w:noProof w:val="0"/>
-          <w:color w:val="FF0000"/>
-          <w:spacing w:val="-1"/>
-          <w:sz w:val="20"/>
-          <w:szCs w:val="20"/>
-          <w:lang w:val="x-none" w:eastAsia="x-none"/>
-        </w:rPr>
-        <w:t xml:space="preserve"> </w:t>
-      </w:r>
-      <w:proofErr w:type="spellStart"/>
-      <w:r>
-        <w:rPr>
-          <w:rFonts w:eastAsia="SimSun"/>
-          <w:b/>
-          <w:noProof w:val="0"/>
-          <w:color w:val="FF0000"/>
-          <w:spacing w:val="-1"/>
-          <w:sz w:val="20"/>
-          <w:szCs w:val="20"/>
-          <w:lang w:val="x-none" w:eastAsia="x-none"/>
-        </w:rPr>
-        <w:t>result</w:t>
-      </w:r>
-      <w:proofErr w:type="spellEnd"/>
-      <w:r>
-        <w:rPr>
-          <w:rFonts w:eastAsia="SimSun"/>
-          <w:b/>
-          <w:noProof w:val="0"/>
-          <w:color w:val="FF0000"/>
-          <w:spacing w:val="-1"/>
-          <w:sz w:val="20"/>
-          <w:szCs w:val="20"/>
-          <w:lang w:val="x-none" w:eastAsia="x-none"/>
-        </w:rPr>
-        <w:t xml:space="preserve"> in </w:t>
-      </w:r>
-      <w:proofErr w:type="spellStart"/>
-      <w:r>
-        <w:rPr>
-          <w:rFonts w:eastAsia="SimSun"/>
-          <w:b/>
-          <w:noProof w:val="0"/>
-          <w:color w:val="FF0000"/>
-          <w:spacing w:val="-1"/>
-          <w:sz w:val="20"/>
-          <w:szCs w:val="20"/>
-          <w:lang w:val="x-none" w:eastAsia="x-none"/>
-        </w:rPr>
-        <w:t>your</w:t>
-      </w:r>
-      <w:proofErr w:type="spellEnd"/>
-      <w:r>
-        <w:rPr>
-          <w:rFonts w:eastAsia="SimSun"/>
-          <w:b/>
-          <w:noProof w:val="0"/>
-          <w:color w:val="FF0000"/>
-          <w:spacing w:val="-1"/>
-          <w:sz w:val="20"/>
-          <w:szCs w:val="20"/>
-          <w:lang w:val="x-none" w:eastAsia="x-none"/>
-        </w:rPr>
-        <w:t xml:space="preserve"> </w:t>
-      </w:r>
-      <w:proofErr w:type="spellStart"/>
-      <w:r>
-        <w:rPr>
-          <w:rFonts w:eastAsia="SimSun"/>
-          <w:b/>
-          <w:noProof w:val="0"/>
-          <w:color w:val="FF0000"/>
-          <w:spacing w:val="-1"/>
-          <w:sz w:val="20"/>
-          <w:szCs w:val="20"/>
-          <w:lang w:val="x-none" w:eastAsia="x-none"/>
-        </w:rPr>
-        <w:t>paper</w:t>
-      </w:r>
-      <w:proofErr w:type="spellEnd"/>
-      <w:r>
-        <w:rPr>
-          <w:rFonts w:eastAsia="SimSun"/>
-          <w:b/>
-          <w:noProof w:val="0"/>
-          <w:color w:val="FF0000"/>
-          <w:spacing w:val="-1"/>
-          <w:sz w:val="20"/>
-          <w:szCs w:val="20"/>
-          <w:lang w:val="x-none" w:eastAsia="x-none"/>
-        </w:rPr>
-        <w:t xml:space="preserve"> </w:t>
-      </w:r>
-      <w:proofErr w:type="spellStart"/>
-      <w:r>
-        <w:rPr>
-          <w:rFonts w:eastAsia="SimSun"/>
-          <w:b/>
-          <w:noProof w:val="0"/>
-          <w:color w:val="FF0000"/>
-          <w:spacing w:val="-1"/>
-          <w:sz w:val="20"/>
-          <w:szCs w:val="20"/>
-          <w:lang w:val="x-none" w:eastAsia="x-none"/>
-        </w:rPr>
-        <w:t>not</w:t>
-      </w:r>
-      <w:proofErr w:type="spellEnd"/>
-      <w:r>
-        <w:rPr>
-          <w:rFonts w:eastAsia="SimSun"/>
-          <w:b/>
-          <w:noProof w:val="0"/>
-          <w:color w:val="FF0000"/>
-          <w:spacing w:val="-1"/>
-          <w:sz w:val="20"/>
-          <w:szCs w:val="20"/>
-          <w:lang w:val="x-none" w:eastAsia="x-none"/>
-        </w:rPr>
-        <w:t xml:space="preserve"> </w:t>
-      </w:r>
-      <w:proofErr w:type="spellStart"/>
-      <w:r>
-        <w:rPr>
-          <w:rFonts w:eastAsia="SimSun"/>
-          <w:b/>
-          <w:noProof w:val="0"/>
-          <w:color w:val="FF0000"/>
-          <w:spacing w:val="-1"/>
-          <w:sz w:val="20"/>
-          <w:szCs w:val="20"/>
-          <w:lang w:val="x-none" w:eastAsia="x-none"/>
-        </w:rPr>
-        <w:t>being</w:t>
-      </w:r>
-      <w:proofErr w:type="spellEnd"/>
-      <w:r>
-        <w:rPr>
-          <w:rFonts w:eastAsia="SimSun"/>
-          <w:b/>
-          <w:noProof w:val="0"/>
-          <w:color w:val="FF0000"/>
-          <w:spacing w:val="-1"/>
-          <w:sz w:val="20"/>
-          <w:szCs w:val="20"/>
-          <w:lang w:val="x-none" w:eastAsia="x-none"/>
-        </w:rPr>
-        <w:t xml:space="preserve"> </w:t>
-      </w:r>
-      <w:proofErr w:type="spellStart"/>
-      <w:r>
-        <w:rPr>
-          <w:rFonts w:eastAsia="SimSun"/>
-          <w:b/>
-          <w:noProof w:val="0"/>
-          <w:color w:val="FF0000"/>
-          <w:spacing w:val="-1"/>
-          <w:sz w:val="20"/>
-          <w:szCs w:val="20"/>
-          <w:lang w:val="x-none" w:eastAsia="x-none"/>
-        </w:rPr>
-        <w:t>published</w:t>
-      </w:r>
-      <w:proofErr w:type="spellEnd"/>
-      <w:r>
-        <w:rPr>
-          <w:rFonts w:eastAsia="SimSun"/>
-          <w:b/>
-          <w:noProof w:val="0"/>
-          <w:color w:val="FF0000"/>
-          <w:spacing w:val="-1"/>
-          <w:sz w:val="20"/>
-          <w:szCs w:val="20"/>
-          <w:lang w:val="x-none" w:eastAsia="x-none"/>
-        </w:rPr>
-        <w:t>.</w:t>
-      </w:r>
-    </w:p>
-    <w:p>
-      <w:r>
-        <w:rPr>
-          <w:noProof/>
-        </w:rPr>
-        <w:drawing>
-          <wp:anchor distT="0" distB="0" distL="114300" distR="114300" simplePos="0" relativeHeight="251657728" behindDoc="1" locked="0" layoutInCell="1" allowOverlap="1" wp14:anchorId="50A5432F" wp14:editId="6F0F41D4">
-            <wp:simplePos x="0" y="0"/>
-            <wp:positionH relativeFrom="margin">
-              <wp:align>left</wp:align>
-            </wp:positionH>
-            <wp:positionV relativeFrom="paragraph">
-              <wp:posOffset>251460</wp:posOffset>
-            </wp:positionV>
-            <wp:extent cx="3200400" cy="1143000"/>
-            <wp:effectExtent l="10795" t="5080" r="8255" b="13970"/>
-            <wp:wrapTight wrapText="bothSides">
-              <wp:wrapPolygon edited="0">
-                <wp:start x="-64" y="0"/>
-                <wp:lineTo x="-64" y="21600"/>
-                <wp:lineTo x="21664" y="21600"/>
-                <wp:lineTo x="21664" y="0"/>
-                <wp:lineTo x="-64" y="0"/>
-              </wp:wrapPolygon>
-            </wp:wrapTight>
-            <wp:docPr id="1" name="Text Box 8"/>
-            <wp:cNvGraphicFramePr>
-              <a:graphicFrameLocks xmlns:a="http://purl.oclc.org/ooxml/drawingml/main"/>
-            </wp:cNvGraphicFramePr>
-            <a:graphic xmlns:a="http://purl.oclc.org/ooxml/drawingml/main">
-              <a:graphicData uri="http://schemas.microsoft.com/office/word/2010/wordprocessingShape">
-                <wp:wsp>
-                  <wp:cNvSpPr txBox="1">
-                    <a:spLocks noChangeArrowheads="1"/>
-                  </wp:cNvSpPr>
-                  <wp:spPr bwMode="auto">
-                    <a:xfrm>
-                      <a:off x="0" y="0"/>
-                      <a:ext cx="3200400" cy="1143000"/>
-                    </a:xfrm>
-                    <a:prstGeom prst="rect">
-                      <a:avLst/>
-                    </a:prstGeom>
-                    <a:solidFill>
-                      <a:srgbClr val="FFFFFF"/>
-                    </a:solidFill>
-                    <a:ln w="9525">
-                      <a:solidFill>
-                        <a:srgbClr val="000000"/>
-                      </a:solidFill>
-                      <a:miter lim="800%"/>
-                      <a:headEnd/>
-                      <a:tailEnd/>
-                    </a:ln>
-                  </wp:spPr>
-                  <wp:txbx>
-                    <wne:txbxContent>
-                      <w:p>
-                        <w:pPr>
-                          <w:pStyle w:val="BodyText"/>
-                        </w:pPr>
-                        <w:r>
-                          <w:t>We suggest that you use a text box to insert a graphic (which is ideally a 300 dpi TIFF or EPS file, with all fonts embedded) because, in an MSW document, this method is somewhat more stable than directly inserting a picture.</w:t>
-                        </w:r>
-                      </w:p>
-                      <w:p>
-                        <w:pPr>
-                          <w:pStyle w:val="BodyText"/>
-                        </w:pPr>
-                        <w:r>
-                          <w:t>To have non-visible rules on your frame, use the MSWord “Format” pull-down menu, select Text Box &gt; Colors and Lines to choose No Fill and No Line.</w:t>
-                        </w:r>
-                      </w:p>
-                    </wne:txbxContent>
-                  </wp:txbx>
-                  <wp:bodyPr rot="0" vert="horz" wrap="square" lIns="91440" tIns="45720" rIns="91440" bIns="45720" anchor="t" anchorCtr="0" upright="1">
-                    <a:noAutofit/>
-                  </wp:bodyPr>
-                </wp:wsp>
-              </a:graphicData>
-            </a:graphic>
-            <wp14:sizeRelH relativeFrom="page">
-              <wp14:pctWidth>0%</wp14:pctWidth>
-            </wp14:sizeRelH>
-            <wp14:sizeRelV relativeFrom="page">
-              <wp14:pctHeight>0%</wp14:pctHeight>
-            </wp14:sizeRelV>
-          </wp:anchor>
-        </w:drawing>
-      </w:r>
+      </w:pPr>
     </w:p>
     <w:sectPr>
       <w:type w:val="continuous"/>
@@ -6184,20 +3050,13 @@
 <w:ftr xmlns:cx="http://schemas.microsoft.com/office/drawing/2014/chartex" xmlns:cx1="http://schemas.microsoft.com/office/drawing/2015/9/8/chartex" xmlns:cx2="http://schemas.microsoft.com/office/drawing/2015/10/21/chartex" xmlns:cx3="http://schemas.microsoft.com/office/drawing/2016/5/9/chartex" xmlns:cx4="http://schemas.microsoft.com/office/drawing/2016/5/10/chartex" xmlns:cx5="http://schemas.microsoft.com/office/drawing/2016/5/11/chartex" xmlns:cx6="http://schemas.microsoft.com/office/drawing/2016/5/12/chartex" xmlns:cx7="http://schemas.microsoft.com/office/drawing/2016/5/13/chartex" xmlns:cx8="http://schemas.microsoft.com/office/drawing/2016/5/14/chartex" xmlns:mc="http://schemas.openxmlformats.org/markup-compatibility/2006" xmlns:aink="http://schemas.microsoft.com/office/drawing/2016/ink" xmlns:am3d="http://schemas.microsoft.com/office/drawing/2017/model3d" xmlns:o="urn:schemas-microsoft-com:office:office" xmlns:oel="http://schemas.microsoft.com/office/2019/extlst" xmlns:r="http://purl.oclc.org/ooxml/officeDocument/relationships" xmlns:m="http://purl.oclc.org/ooxml/officeDocument/math" xmlns:v="urn:schemas-microsoft-com:vml" xmlns:wp14="http://schemas.microsoft.com/office/word/2010/wordprocessingDrawing" xmlns:wp="http://purl.oclc.org/ooxml/drawingml/wordprocessingDrawing" xmlns:w10="urn:schemas-microsoft-com:office:word" xmlns:w="http://purl.oclc.org/ooxml/wordprocessingml/main" xmlns:w14="http://schemas.microsoft.com/office/word/2010/wordml" xmlns:w15="http://schemas.microsoft.com/office/word/2012/wordml" xmlns:w16cex="http://schemas.microsoft.com/office/word/2018/wordml/cex" xmlns:w16cid="http://schemas.microsoft.com/office/word/2016/wordml/cid" xmlns:w16="http://schemas.microsoft.com/office/word/2018/wordml" xmlns:w16du="http://schemas.microsoft.com/office/word/2023/wordml/word16du" xmlns:w16sdtdh="http://schemas.microsoft.com/office/word/2020/wordml/sdtdatahash" xmlns:w16se="http://schemas.microsoft.com/office/word/2015/wordml/symex" xmlns:wpi="http://schemas.microsoft.com/office/word/2010/wordprocessingInk" xmlns:wne="http://schemas.microsoft.com/office/word/2006/wordml" mc:Ignorable="w14 w15 w16se w16cid w16 w16cex w16sdtdh w16du wne wp14">
   <w:p>
     <w:pPr>
-      <w:pStyle w:val="Footer"/>
+      <w:pStyle w:val="a5"/>
       <w:jc w:val="start"/>
       <w:rPr>
         <w:sz w:val="16"/>
         <w:szCs w:val="16"/>
       </w:rPr>
     </w:pPr>
-    <w:r>
-      <w:rPr>
-        <w:sz w:val="16"/>
-        <w:szCs w:val="16"/>
-      </w:rPr>
-      <w:t>XXX-X-XXXX-XXXX-X/XX/$XX.00 ©20XX IEEE</w:t>
-    </w:r>
   </w:p>
 </w:ftr>
 </file>
@@ -7801,7 +4660,7 @@
     <w:lvl w:ilvl="0">
       <w:start w:val="1"/>
       <w:numFmt w:val="upperRoman"/>
-      <w:pStyle w:val="Heading1"/>
+      <w:pStyle w:val="1"/>
       <w:lvlText w:val="%1."/>
       <w:lvlJc w:val="center"/>
       <w:pPr>
@@ -7833,7 +4692,7 @@
     <w:lvl w:ilvl="1">
       <w:start w:val="1"/>
       <w:numFmt w:val="upperLetter"/>
-      <w:pStyle w:val="Heading2"/>
+      <w:pStyle w:val="2"/>
       <w:lvlText w:val="%2."/>
       <w:lvlJc w:val="start"/>
       <w:pPr>
@@ -7869,7 +4728,7 @@
     <w:lvl w:ilvl="2">
       <w:start w:val="1"/>
       <w:numFmt w:val="decimal"/>
-      <w:pStyle w:val="Heading3"/>
+      <w:pStyle w:val="3"/>
       <w:lvlText w:val="%3)"/>
       <w:lvlJc w:val="start"/>
       <w:pPr>
@@ -7905,7 +4764,7 @@
     <w:lvl w:ilvl="3">
       <w:start w:val="1"/>
       <w:numFmt w:val="lowerLetter"/>
-      <w:pStyle w:val="Heading4"/>
+      <w:pStyle w:val="4"/>
       <w:lvlText w:val="%4)"/>
       <w:lvlJc w:val="start"/>
       <w:pPr>
@@ -10624,7 +7483,7 @@
     <w:lsdException w:name="Unresolved Mention" w:semiHidden="1" w:uiPriority="99" w:unhideWhenUsed="1"/>
     <w:lsdException w:name="Smart Link" w:semiHidden="1" w:uiPriority="99" w:unhideWhenUsed="1"/>
   </w:latentStyles>
-  <w:style w:type="paragraph" w:default="1" w:styleId="Normal">
+  <w:style w:type="paragraph" w:default="1" w:styleId="a">
     <w:name w:val="Normal"/>
     <w:qFormat/>
     <w:rsid w:val="008D5744"/>
@@ -10632,10 +7491,10 @@
       <w:jc w:val="center"/>
     </w:pPr>
   </w:style>
-  <w:style w:type="paragraph" w:styleId="Heading1">
+  <w:style w:type="paragraph" w:styleId="1">
     <w:name w:val="heading 1"/>
-    <w:basedOn w:val="Normal"/>
-    <w:next w:val="Normal"/>
+    <w:basedOn w:val="a"/>
+    <w:next w:val="a"/>
     <w:qFormat/>
     <w:rsid w:val="006B6B66"/>
     <w:pPr>
@@ -10656,10 +7515,10 @@
       <w:noProof/>
     </w:rPr>
   </w:style>
-  <w:style w:type="paragraph" w:styleId="Heading2">
+  <w:style w:type="paragraph" w:styleId="2">
     <w:name w:val="heading 2"/>
-    <w:basedOn w:val="Normal"/>
-    <w:next w:val="Normal"/>
+    <w:basedOn w:val="a"/>
+    <w:next w:val="a"/>
     <w:qFormat/>
     <w:rsid w:val="00ED0149"/>
     <w:pPr>
@@ -10683,10 +7542,10 @@
       <w:noProof/>
     </w:rPr>
   </w:style>
-  <w:style w:type="paragraph" w:styleId="Heading3">
+  <w:style w:type="paragraph" w:styleId="3">
     <w:name w:val="heading 3"/>
-    <w:basedOn w:val="Normal"/>
-    <w:next w:val="Normal"/>
+    <w:basedOn w:val="a"/>
+    <w:next w:val="a"/>
     <w:qFormat/>
     <w:rsid w:val="00794804"/>
     <w:pPr>
@@ -10705,10 +7564,10 @@
       <w:noProof/>
     </w:rPr>
   </w:style>
-  <w:style w:type="paragraph" w:styleId="Heading4">
+  <w:style w:type="paragraph" w:styleId="4">
     <w:name w:val="heading 4"/>
-    <w:basedOn w:val="Normal"/>
-    <w:next w:val="Normal"/>
+    <w:basedOn w:val="a"/>
+    <w:next w:val="a"/>
     <w:qFormat/>
     <w:rsid w:val="00794804"/>
     <w:pPr>
@@ -10731,10 +7590,10 @@
       <w:noProof/>
     </w:rPr>
   </w:style>
-  <w:style w:type="paragraph" w:styleId="Heading5">
+  <w:style w:type="paragraph" w:styleId="5">
     <w:name w:val="heading 5"/>
-    <w:basedOn w:val="Normal"/>
-    <w:next w:val="Normal"/>
+    <w:basedOn w:val="a"/>
+    <w:next w:val="a"/>
     <w:qFormat/>
     <w:pPr>
       <w:tabs>
@@ -10748,13 +7607,13 @@
       <w:noProof/>
     </w:rPr>
   </w:style>
-  <w:style w:type="character" w:default="1" w:styleId="DefaultParagraphFont">
+  <w:style w:type="character" w:default="1" w:styleId="a0">
     <w:name w:val="Default Paragraph Font"/>
     <w:uiPriority w:val="1"/>
     <w:semiHidden/>
     <w:unhideWhenUsed/>
   </w:style>
-  <w:style w:type="table" w:default="1" w:styleId="TableNormal">
+  <w:style w:type="table" w:default="1" w:styleId="a1">
     <w:name w:val="Normal Table"/>
     <w:uiPriority w:val="99"/>
     <w:semiHidden/>
@@ -10769,7 +7628,7 @@
       </w:tblCellMar>
     </w:tblPr>
   </w:style>
-  <w:style w:type="numbering" w:default="1" w:styleId="NoList">
+  <w:style w:type="numbering" w:default="1" w:styleId="a2">
     <w:name w:val="No List"/>
     <w:uiPriority w:val="99"/>
     <w:semiHidden/>
@@ -10808,10 +7667,10 @@
       <w:szCs w:val="22"/>
     </w:rPr>
   </w:style>
-  <w:style w:type="paragraph" w:styleId="BodyText">
+  <w:style w:type="paragraph" w:styleId="a3">
     <w:name w:val="Body Text"/>
-    <w:basedOn w:val="Normal"/>
-    <w:link w:val="BodyTextChar"/>
+    <w:basedOn w:val="a"/>
+    <w:link w:val="Char"/>
     <w:rsid w:val="00E7596C"/>
     <w:pPr>
       <w:tabs>
@@ -10826,9 +7685,9 @@
       <w:lang w:val="x-none" w:eastAsia="x-none"/>
     </w:rPr>
   </w:style>
-  <w:style w:type="character" w:customStyle="1" w:styleId="BodyTextChar">
-    <w:name w:val="Body Text Char"/>
-    <w:link w:val="BodyText"/>
+  <w:style w:type="character" w:customStyle="1" w:styleId="Char">
+    <w:name w:val="Σώμα κειμένου Char"/>
+    <w:link w:val="a3"/>
     <w:rsid w:val="00E7596C"/>
     <w:rPr>
       <w:spacing w:val="-1"/>
@@ -10837,7 +7696,7 @@
   </w:style>
   <w:style w:type="paragraph" w:customStyle="1" w:styleId="bulletlist">
     <w:name w:val="bullet list"/>
-    <w:basedOn w:val="BodyText"/>
+    <w:basedOn w:val="a3"/>
     <w:rsid w:val="001B67DC"/>
     <w:pPr>
       <w:numPr>
@@ -10851,7 +7710,7 @@
   </w:style>
   <w:style w:type="paragraph" w:customStyle="1" w:styleId="equation">
     <w:name w:val="equation"/>
-    <w:basedOn w:val="Normal"/>
+    <w:basedOn w:val="a"/>
     <w:rsid w:val="008A2C7D"/>
     <w:pPr>
       <w:tabs>
@@ -10956,7 +7815,7 @@
   </w:style>
   <w:style w:type="paragraph" w:customStyle="1" w:styleId="tablecolhead">
     <w:name w:val="table col head"/>
-    <w:basedOn w:val="Normal"/>
+    <w:basedOn w:val="a"/>
     <w:rPr>
       <w:b/>
       <w:bCs/>
@@ -11030,10 +7889,10 @@
       <w:i/>
     </w:rPr>
   </w:style>
-  <w:style w:type="paragraph" w:styleId="Header">
+  <w:style w:type="paragraph" w:styleId="a4">
     <w:name w:val="header"/>
-    <w:basedOn w:val="Normal"/>
-    <w:link w:val="HeaderChar"/>
+    <w:basedOn w:val="a"/>
+    <w:link w:val="Char0"/>
     <w:rsid w:val="001A3B3D"/>
     <w:pPr>
       <w:tabs>
@@ -11042,16 +7901,16 @@
       </w:tabs>
     </w:pPr>
   </w:style>
-  <w:style w:type="character" w:customStyle="1" w:styleId="HeaderChar">
-    <w:name w:val="Header Char"/>
-    <w:basedOn w:val="DefaultParagraphFont"/>
-    <w:link w:val="Header"/>
+  <w:style w:type="character" w:customStyle="1" w:styleId="Char0">
+    <w:name w:val="Κεφαλίδα Char"/>
+    <w:basedOn w:val="a0"/>
+    <w:link w:val="a4"/>
     <w:rsid w:val="001A3B3D"/>
   </w:style>
-  <w:style w:type="paragraph" w:styleId="Footer">
+  <w:style w:type="paragraph" w:styleId="a5">
     <w:name w:val="footer"/>
-    <w:basedOn w:val="Normal"/>
-    <w:link w:val="FooterChar"/>
+    <w:basedOn w:val="a"/>
+    <w:link w:val="Char1"/>
     <w:rsid w:val="001A3B3D"/>
     <w:pPr>
       <w:tabs>
@@ -11060,15 +7919,15 @@
       </w:tabs>
     </w:pPr>
   </w:style>
-  <w:style w:type="character" w:customStyle="1" w:styleId="FooterChar">
-    <w:name w:val="Footer Char"/>
-    <w:basedOn w:val="DefaultParagraphFont"/>
-    <w:link w:val="Footer"/>
+  <w:style w:type="character" w:customStyle="1" w:styleId="Char1">
+    <w:name w:val="Υποσέλιδο Char"/>
+    <w:basedOn w:val="a0"/>
+    <w:link w:val="a5"/>
     <w:rsid w:val="001A3B3D"/>
   </w:style>
-  <w:style w:type="character" w:styleId="Emphasis">
+  <w:style w:type="character" w:styleId="a6">
     <w:name w:val="Emphasis"/>
-    <w:basedOn w:val="DefaultParagraphFont"/>
+    <w:basedOn w:val="a0"/>
     <w:qFormat/>
     <w:rsid w:val="00B03C9F"/>
     <w:rPr>
@@ -11076,18 +7935,18 @@
       <w:iCs/>
     </w:rPr>
   </w:style>
-  <w:style w:type="character" w:styleId="Hyperlink">
+  <w:style w:type="character" w:styleId="-">
     <w:name w:val="Hyperlink"/>
-    <w:basedOn w:val="DefaultParagraphFont"/>
+    <w:basedOn w:val="a0"/>
     <w:rsid w:val="008C0CC1"/>
     <w:rPr>
       <w:color w:val="0563C1" w:themeColor="hyperlink"/>
       <w:u w:val="single"/>
     </w:rPr>
   </w:style>
-  <w:style w:type="character" w:styleId="UnresolvedMention">
+  <w:style w:type="character" w:styleId="a7">
     <w:name w:val="Unresolved Mention"/>
-    <w:basedOn w:val="DefaultParagraphFont"/>
+    <w:basedOn w:val="a0"/>
     <w:uiPriority w:val="99"/>
     <w:semiHidden/>
     <w:unhideWhenUsed/>
@@ -11097,18 +7956,18 @@
       <w:shd w:val="clear" w:color="auto" w:fill="E1DFDD"/>
     </w:rPr>
   </w:style>
-  <w:style w:type="paragraph" w:styleId="NormalWeb">
+  <w:style w:type="paragraph" w:styleId="Web">
     <w:name w:val="Normal (Web)"/>
-    <w:basedOn w:val="Normal"/>
+    <w:basedOn w:val="a"/>
     <w:rsid w:val="00B66181"/>
     <w:rPr>
       <w:sz w:val="24"/>
       <w:szCs w:val="24"/>
     </w:rPr>
   </w:style>
-  <w:style w:type="paragraph" w:styleId="ListParagraph">
+  <w:style w:type="paragraph" w:styleId="a8">
     <w:name w:val="List Paragraph"/>
-    <w:basedOn w:val="Normal"/>
+    <w:basedOn w:val="a"/>
     <w:uiPriority w:val="34"/>
     <w:qFormat/>
     <w:rsid w:val="00B66181"/>
@@ -11116,6 +7975,15 @@
       <w:ind w:start="36pt"/>
       <w:contextualSpacing/>
     </w:pPr>
+  </w:style>
+  <w:style w:type="character" w:styleId="-0">
+    <w:name w:val="FollowedHyperlink"/>
+    <w:basedOn w:val="a0"/>
+    <w:rsid w:val="00E77383"/>
+    <w:rPr>
+      <w:color w:val="954F72" w:themeColor="followedHyperlink"/>
+      <w:u w:val="single"/>
+    </w:rPr>
   </w:style>
 </w:styles>
 </file>

</xml_diff>